<commit_message>
U mpp fajlu nisu označene milestones 1.9 poena Definicija projekta imaju komentari 1.5 poena Plan realizacije - sitne greške u komentaru 1.9 poena Vrlo dobro za početak
</commit_message>
<xml_diff>
--- a/Definicija projekta - MPsoft.docx
+++ b/Definicija projekta - MPsoft.docx
@@ -1,6 +1,6 @@
 
 <file path=word/document.xml><?xml version="1.0" encoding="utf-8"?>
-<w:document xmlns:wpc="http://schemas.microsoft.com/office/word/2010/wordprocessingCanvas" xmlns:mc="http://schemas.openxmlformats.org/markup-compatibility/2006" xmlns:o="urn:schemas-microsoft-com:office:office" xmlns:r="http://schemas.openxmlformats.org/officeDocument/2006/relationships" xmlns:m="http://schemas.openxmlformats.org/officeDocument/2006/math" xmlns:v="urn:schemas-microsoft-com:vml" xmlns:wp14="http://schemas.microsoft.com/office/word/2010/wordprocessingDrawing" xmlns:wp="http://schemas.openxmlformats.org/drawingml/2006/wordprocessingDrawing" xmlns:w10="urn:schemas-microsoft-com:office:word" xmlns:w="http://schemas.openxmlformats.org/wordprocessingml/2006/main" xmlns:w14="http://schemas.microsoft.com/office/word/2010/wordml" xmlns:wpg="http://schemas.microsoft.com/office/word/2010/wordprocessingGroup" xmlns:wpi="http://schemas.microsoft.com/office/word/2010/wordprocessingInk" xmlns:wne="http://schemas.microsoft.com/office/word/2006/wordml" xmlns:wps="http://schemas.microsoft.com/office/word/2010/wordprocessingShape" mc:Ignorable="w14 wp14">
+<w:document xmlns:wpc="http://schemas.microsoft.com/office/word/2010/wordprocessingCanvas" xmlns:cx="http://schemas.microsoft.com/office/drawing/2014/chartex" xmlns:cx1="http://schemas.microsoft.com/office/drawing/2015/9/8/chartex" xmlns:cx2="http://schemas.microsoft.com/office/drawing/2015/10/21/chartex" xmlns:cx3="http://schemas.microsoft.com/office/drawing/2016/5/9/chartex" xmlns:cx4="http://schemas.microsoft.com/office/drawing/2016/5/10/chartex" xmlns:cx5="http://schemas.microsoft.com/office/drawing/2016/5/11/chartex" xmlns:cx6="http://schemas.microsoft.com/office/drawing/2016/5/12/chartex" xmlns:cx7="http://schemas.microsoft.com/office/drawing/2016/5/13/chartex" xmlns:cx8="http://schemas.microsoft.com/office/drawing/2016/5/14/chartex" xmlns:mc="http://schemas.openxmlformats.org/markup-compatibility/2006" xmlns:aink="http://schemas.microsoft.com/office/drawing/2016/ink" xmlns:am3d="http://schemas.microsoft.com/office/drawing/2017/model3d" xmlns:o="urn:schemas-microsoft-com:office:office" xmlns:r="http://schemas.openxmlformats.org/officeDocument/2006/relationships" xmlns:m="http://schemas.openxmlformats.org/officeDocument/2006/math" xmlns:v="urn:schemas-microsoft-com:vml" xmlns:wp14="http://schemas.microsoft.com/office/word/2010/wordprocessingDrawing" xmlns:wp="http://schemas.openxmlformats.org/drawingml/2006/wordprocessingDrawing" xmlns:w10="urn:schemas-microsoft-com:office:word" xmlns:w="http://schemas.openxmlformats.org/wordprocessingml/2006/main" xmlns:w14="http://schemas.microsoft.com/office/word/2010/wordml" xmlns:w15="http://schemas.microsoft.com/office/word/2012/wordml" xmlns:w16cid="http://schemas.microsoft.com/office/word/2016/wordml/cid" xmlns:w16se="http://schemas.microsoft.com/office/word/2015/wordml/symex" xmlns:wpg="http://schemas.microsoft.com/office/word/2010/wordprocessingGroup" xmlns:wpi="http://schemas.microsoft.com/office/word/2010/wordprocessingInk" xmlns:wne="http://schemas.microsoft.com/office/word/2006/wordml" xmlns:wps="http://schemas.microsoft.com/office/word/2010/wordprocessingShape" mc:Ignorable="w14 w15 w16se w16cid wp14">
   <w:body>
     <w:p>
       <w:pPr>
@@ -48,7 +48,7 @@
           <w:noProof/>
         </w:rPr>
         <w:drawing>
-          <wp:anchor distT="0" distB="0" distL="114300" distR="114300" simplePos="0" relativeHeight="251658240" behindDoc="0" locked="0" layoutInCell="1" allowOverlap="1" wp14:anchorId="4E544F33" wp14:editId="136F31AB">
+          <wp:anchor distT="0" distB="0" distL="114300" distR="114300" simplePos="0" relativeHeight="251658240" behindDoc="0" locked="0" layoutInCell="1" allowOverlap="1" wp14:anchorId="051FB04E" wp14:editId="2BBB57A3">
             <wp:simplePos x="0" y="0"/>
             <wp:positionH relativeFrom="column">
               <wp:posOffset>1340485</wp:posOffset>
@@ -73,7 +73,7 @@
                     </pic:cNvPicPr>
                   </pic:nvPicPr>
                   <pic:blipFill>
-                    <a:blip r:embed="rId9">
+                    <a:blip r:embed="rId8">
                       <a:extLst>
                         <a:ext uri="{28A0092B-C50C-407E-A947-70E740481C1C}">
                           <a14:useLocalDpi xmlns:a14="http://schemas.microsoft.com/office/drawing/2010/main" val="0"/>
@@ -652,13 +652,41 @@
         <w:rPr>
           <w:lang w:val="sr-Latn-BA"/>
         </w:rPr>
-        <w:t xml:space="preserve">Pokretanjem desktop aplikacije otvara se početna strana. Aplikacija preko određenih opcija u padajućem meniju pristupa različitim prozorima u kojima može da izvrši sve potrebne aktivnosti. Kod osnovnih podataka moguće je izvršiti unos podataka koji će se koristiti u fakturama. </w:t>
-      </w:r>
-      <w:r>
-        <w:rPr>
-          <w:lang w:val="sr-Latn-BA"/>
-        </w:rPr>
-        <w:t>Kod rada sa fakturama unosi se poslovni partner i artikli za koje je izvršeno trebovanje. Nakon završetka dokumenta može se oštampati. Prilikom pritiska na štampu bira se odgovarajuća varijanta štampe. Sve promene koje su izvršene za artikle u fakturama mogu se videti u padajućem meniju „Izveštaji“ koji pruža lager listu sa kompletnim promenama.</w:t>
+        <w:t xml:space="preserve">Pokretanjem desktop aplikacije otvara se početna strana. Aplikacija preko određenih opcija u padajućem meniju pristupa različitim prozorima u kojima može da izvrši </w:t>
+      </w:r>
+      <w:commentRangeStart w:id="0"/>
+      <w:r>
+        <w:rPr>
+          <w:lang w:val="sr-Latn-BA"/>
+        </w:rPr>
+        <w:t>sve potrebne aktivnosti</w:t>
+      </w:r>
+      <w:commentRangeEnd w:id="0"/>
+      <w:r>
+        <w:rPr>
+          <w:rStyle w:val="CommentReference"/>
+        </w:rPr>
+        <w:commentReference w:id="0"/>
+      </w:r>
+      <w:r>
+        <w:rPr>
+          <w:lang w:val="sr-Latn-BA"/>
+        </w:rPr>
+        <w:t xml:space="preserve">. Kod osnovnih podataka moguće je izvršiti unos podataka koji će se koristiti u fakturama. </w:t>
+      </w:r>
+      <w:r>
+        <w:rPr>
+          <w:lang w:val="sr-Latn-BA"/>
+        </w:rPr>
+        <w:t xml:space="preserve">Kod rada sa fakturama unosi se poslovni partner i artikli za koje je izvršeno trebovanje. Nakon završetka dokumenta može se oštampati. Prilikom pritiska na štampu bira se odgovarajuća varijanta štampe. Sve promene koje su izvršene za artikle u fakturama mogu se videti u padajućem meniju „Izveštaji“ koji pruža lager listu </w:t>
+      </w:r>
+      <w:bookmarkStart w:id="1" w:name="_GoBack"/>
+      <w:bookmarkEnd w:id="1"/>
+      <w:r>
+        <w:rPr>
+          <w:lang w:val="sr-Latn-BA"/>
+        </w:rPr>
+        <w:t>sa kompletnim promenama.</w:t>
       </w:r>
     </w:p>
     <w:p>
@@ -697,11 +725,19 @@
           <w:lang w:val="sr-Latn-BA"/>
         </w:rPr>
       </w:pPr>
+      <w:commentRangeStart w:id="2"/>
       <w:r>
         <w:rPr>
           <w:lang w:val="sr-Latn-BA"/>
         </w:rPr>
         <w:t>Korisnik</w:t>
+      </w:r>
+      <w:commentRangeEnd w:id="2"/>
+      <w:r>
+        <w:rPr>
+          <w:rStyle w:val="CommentReference"/>
+        </w:rPr>
+        <w:commentReference w:id="2"/>
       </w:r>
     </w:p>
     <w:p>
@@ -1627,13 +1663,6 @@
                 <w:b/>
                 <w:lang w:val="sr-Latn-BA"/>
               </w:rPr>
-              <w:fldChar w:fldCharType="separate"/>
-            </w:r>
-            <w:r>
-              <w:rPr>
-                <w:b/>
-                <w:lang w:val="sr-Latn-BA"/>
-              </w:rPr>
               <w:fldChar w:fldCharType="end"/>
             </w:r>
             <w:r>
@@ -1807,12 +1836,10 @@
           <w:lang w:val="sr-Latn-BA"/>
         </w:rPr>
       </w:pPr>
-      <w:bookmarkStart w:id="0" w:name="_GoBack"/>
-      <w:bookmarkEnd w:id="0"/>
     </w:p>
     <w:sectPr>
-      <w:headerReference w:type="default" r:id="rId10"/>
-      <w:footerReference w:type="default" r:id="rId11"/>
+      <w:headerReference w:type="default" r:id="rId12"/>
+      <w:footerReference w:type="default" r:id="rId13"/>
       <w:pgSz w:w="11906" w:h="16838" w:code="9"/>
       <w:pgMar w:top="1417" w:right="1417" w:bottom="1417" w:left="1417" w:header="708" w:footer="708" w:gutter="0"/>
       <w:cols w:space="708"/>
@@ -1823,8 +1850,117 @@
 </w:document>
 </file>
 
+<file path=word/comments.xml><?xml version="1.0" encoding="utf-8"?>
+<w:comments xmlns:wpc="http://schemas.microsoft.com/office/word/2010/wordprocessingCanvas" xmlns:cx="http://schemas.microsoft.com/office/drawing/2014/chartex" xmlns:cx1="http://schemas.microsoft.com/office/drawing/2015/9/8/chartex" xmlns:cx2="http://schemas.microsoft.com/office/drawing/2015/10/21/chartex" xmlns:cx3="http://schemas.microsoft.com/office/drawing/2016/5/9/chartex" xmlns:cx4="http://schemas.microsoft.com/office/drawing/2016/5/10/chartex" xmlns:cx5="http://schemas.microsoft.com/office/drawing/2016/5/11/chartex" xmlns:cx6="http://schemas.microsoft.com/office/drawing/2016/5/12/chartex" xmlns:cx7="http://schemas.microsoft.com/office/drawing/2016/5/13/chartex" xmlns:cx8="http://schemas.microsoft.com/office/drawing/2016/5/14/chartex" xmlns:mc="http://schemas.openxmlformats.org/markup-compatibility/2006" xmlns:aink="http://schemas.microsoft.com/office/drawing/2016/ink" xmlns:am3d="http://schemas.microsoft.com/office/drawing/2017/model3d" xmlns:o="urn:schemas-microsoft-com:office:office" xmlns:r="http://schemas.openxmlformats.org/officeDocument/2006/relationships" xmlns:m="http://schemas.openxmlformats.org/officeDocument/2006/math" xmlns:v="urn:schemas-microsoft-com:vml" xmlns:wp14="http://schemas.microsoft.com/office/word/2010/wordprocessingDrawing" xmlns:wp="http://schemas.openxmlformats.org/drawingml/2006/wordprocessingDrawing" xmlns:w10="urn:schemas-microsoft-com:office:word" xmlns:w="http://schemas.openxmlformats.org/wordprocessingml/2006/main" xmlns:w14="http://schemas.microsoft.com/office/word/2010/wordml" xmlns:w15="http://schemas.microsoft.com/office/word/2012/wordml" xmlns:w16cid="http://schemas.microsoft.com/office/word/2016/wordml/cid" xmlns:w16se="http://schemas.microsoft.com/office/word/2015/wordml/symex" xmlns:wpg="http://schemas.microsoft.com/office/word/2010/wordprocessingGroup" xmlns:wpi="http://schemas.microsoft.com/office/word/2010/wordprocessingInk" xmlns:wne="http://schemas.microsoft.com/office/word/2006/wordml" xmlns:wps="http://schemas.microsoft.com/office/word/2010/wordprocessingShape" mc:Ignorable="w14 w15 w16se w16cid wp14">
+  <w:comment w:id="0" w:author="Aldina Pljaskovic" w:date="2018-11-06T23:17:00Z" w:initials="AP">
+    <w:p>
+      <w:pPr>
+        <w:pStyle w:val="CommentText"/>
+      </w:pPr>
+      <w:r>
+        <w:rPr>
+          <w:rStyle w:val="CommentReference"/>
+        </w:rPr>
+        <w:annotationRef/>
+      </w:r>
+      <w:proofErr w:type="spellStart"/>
+      <w:r>
+        <w:t>Ostalo</w:t>
+      </w:r>
+      <w:proofErr w:type="spellEnd"/>
+      <w:r>
+        <w:t xml:space="preserve"> mi je </w:t>
+      </w:r>
+      <w:proofErr w:type="spellStart"/>
+      <w:r>
+        <w:t>nejasno</w:t>
+      </w:r>
+      <w:proofErr w:type="spellEnd"/>
+      <w:r>
+        <w:t xml:space="preserve"> da li </w:t>
+      </w:r>
+      <w:proofErr w:type="spellStart"/>
+      <w:r>
+        <w:t>softver</w:t>
+      </w:r>
+      <w:proofErr w:type="spellEnd"/>
+      <w:r>
+        <w:t xml:space="preserve"> </w:t>
+      </w:r>
+      <w:proofErr w:type="spellStart"/>
+      <w:r>
+        <w:t>ima</w:t>
+      </w:r>
+      <w:proofErr w:type="spellEnd"/>
+      <w:r>
+        <w:t xml:space="preserve"> </w:t>
+      </w:r>
+      <w:proofErr w:type="spellStart"/>
+      <w:r>
+        <w:t>vezu</w:t>
+      </w:r>
+      <w:proofErr w:type="spellEnd"/>
+      <w:r>
+        <w:t xml:space="preserve"> </w:t>
+      </w:r>
+      <w:proofErr w:type="spellStart"/>
+      <w:r>
+        <w:t>sa</w:t>
+      </w:r>
+      <w:proofErr w:type="spellEnd"/>
+      <w:r>
+        <w:t xml:space="preserve"> </w:t>
+      </w:r>
+      <w:proofErr w:type="spellStart"/>
+      <w:r>
+        <w:t>fiskalnom</w:t>
+      </w:r>
+      <w:proofErr w:type="spellEnd"/>
+      <w:r>
+        <w:t xml:space="preserve"> </w:t>
+      </w:r>
+      <w:proofErr w:type="spellStart"/>
+      <w:r>
+        <w:t>kasom</w:t>
+      </w:r>
+      <w:proofErr w:type="spellEnd"/>
+    </w:p>
+  </w:comment>
+  <w:comment w:id="2" w:author="Aldina Pljaskovic" w:date="2018-11-06T23:18:00Z" w:initials="AP">
+    <w:p>
+      <w:pPr>
+        <w:pStyle w:val="CommentText"/>
+      </w:pPr>
+      <w:r>
+        <w:rPr>
+          <w:rStyle w:val="CommentReference"/>
+        </w:rPr>
+        <w:annotationRef/>
+      </w:r>
+      <w:r>
+        <w:t>?</w:t>
+      </w:r>
+    </w:p>
+  </w:comment>
+</w:comments>
+</file>
+
+<file path=word/commentsExtended.xml><?xml version="1.0" encoding="utf-8"?>
+<w15:commentsEx xmlns:wpc="http://schemas.microsoft.com/office/word/2010/wordprocessingCanvas" xmlns:cx="http://schemas.microsoft.com/office/drawing/2014/chartex" xmlns:cx1="http://schemas.microsoft.com/office/drawing/2015/9/8/chartex" xmlns:cx2="http://schemas.microsoft.com/office/drawing/2015/10/21/chartex" xmlns:cx3="http://schemas.microsoft.com/office/drawing/2016/5/9/chartex" xmlns:cx4="http://schemas.microsoft.com/office/drawing/2016/5/10/chartex" xmlns:cx5="http://schemas.microsoft.com/office/drawing/2016/5/11/chartex" xmlns:cx6="http://schemas.microsoft.com/office/drawing/2016/5/12/chartex" xmlns:cx7="http://schemas.microsoft.com/office/drawing/2016/5/13/chartex" xmlns:cx8="http://schemas.microsoft.com/office/drawing/2016/5/14/chartex" xmlns:mc="http://schemas.openxmlformats.org/markup-compatibility/2006" xmlns:aink="http://schemas.microsoft.com/office/drawing/2016/ink" xmlns:am3d="http://schemas.microsoft.com/office/drawing/2017/model3d" xmlns:o="urn:schemas-microsoft-com:office:office" xmlns:r="http://schemas.openxmlformats.org/officeDocument/2006/relationships" xmlns:m="http://schemas.openxmlformats.org/officeDocument/2006/math" xmlns:v="urn:schemas-microsoft-com:vml" xmlns:wp14="http://schemas.microsoft.com/office/word/2010/wordprocessingDrawing" xmlns:wp="http://schemas.openxmlformats.org/drawingml/2006/wordprocessingDrawing" xmlns:w10="urn:schemas-microsoft-com:office:word" xmlns:w="http://schemas.openxmlformats.org/wordprocessingml/2006/main" xmlns:w14="http://schemas.microsoft.com/office/word/2010/wordml" xmlns:w15="http://schemas.microsoft.com/office/word/2012/wordml" xmlns:w16cid="http://schemas.microsoft.com/office/word/2016/wordml/cid" xmlns:w16se="http://schemas.microsoft.com/office/word/2015/wordml/symex" xmlns:wpg="http://schemas.microsoft.com/office/word/2010/wordprocessingGroup" xmlns:wpi="http://schemas.microsoft.com/office/word/2010/wordprocessingInk" xmlns:wne="http://schemas.microsoft.com/office/word/2006/wordml" xmlns:wps="http://schemas.microsoft.com/office/word/2010/wordprocessingShape" mc:Ignorable="w14 w15 w16se w16cid wp14">
+  <w15:commentEx w15:paraId="30E5A49B" w15:done="0"/>
+  <w15:commentEx w15:paraId="3263BEB1" w15:done="0"/>
+</w15:commentsEx>
+</file>
+
+<file path=word/commentsIds.xml><?xml version="1.0" encoding="utf-8"?>
+<w16cid:commentsIds xmlns:wpc="http://schemas.microsoft.com/office/word/2010/wordprocessingCanvas" xmlns:cx="http://schemas.microsoft.com/office/drawing/2014/chartex" xmlns:cx1="http://schemas.microsoft.com/office/drawing/2015/9/8/chartex" xmlns:cx2="http://schemas.microsoft.com/office/drawing/2015/10/21/chartex" xmlns:cx3="http://schemas.microsoft.com/office/drawing/2016/5/9/chartex" xmlns:cx4="http://schemas.microsoft.com/office/drawing/2016/5/10/chartex" xmlns:cx5="http://schemas.microsoft.com/office/drawing/2016/5/11/chartex" xmlns:cx6="http://schemas.microsoft.com/office/drawing/2016/5/12/chartex" xmlns:cx7="http://schemas.microsoft.com/office/drawing/2016/5/13/chartex" xmlns:cx8="http://schemas.microsoft.com/office/drawing/2016/5/14/chartex" xmlns:mc="http://schemas.openxmlformats.org/markup-compatibility/2006" xmlns:aink="http://schemas.microsoft.com/office/drawing/2016/ink" xmlns:am3d="http://schemas.microsoft.com/office/drawing/2017/model3d" xmlns:o="urn:schemas-microsoft-com:office:office" xmlns:r="http://schemas.openxmlformats.org/officeDocument/2006/relationships" xmlns:m="http://schemas.openxmlformats.org/officeDocument/2006/math" xmlns:v="urn:schemas-microsoft-com:vml" xmlns:wp14="http://schemas.microsoft.com/office/word/2010/wordprocessingDrawing" xmlns:wp="http://schemas.openxmlformats.org/drawingml/2006/wordprocessingDrawing" xmlns:w10="urn:schemas-microsoft-com:office:word" xmlns:w="http://schemas.openxmlformats.org/wordprocessingml/2006/main" xmlns:w14="http://schemas.microsoft.com/office/word/2010/wordml" xmlns:w15="http://schemas.microsoft.com/office/word/2012/wordml" xmlns:w16cid="http://schemas.microsoft.com/office/word/2016/wordml/cid" xmlns:w16se="http://schemas.microsoft.com/office/word/2015/wordml/symex" xmlns:wpg="http://schemas.microsoft.com/office/word/2010/wordprocessingGroup" xmlns:wpi="http://schemas.microsoft.com/office/word/2010/wordprocessingInk" xmlns:wne="http://schemas.microsoft.com/office/word/2006/wordml" xmlns:wps="http://schemas.microsoft.com/office/word/2010/wordprocessingShape" mc:Ignorable="w14 w15 w16se w16cid wp14">
+  <w16cid:commentId w16cid:paraId="30E5A49B" w16cid:durableId="1F8C9F95"/>
+  <w16cid:commentId w16cid:paraId="3263BEB1" w16cid:durableId="1F8C9FBA"/>
+</w16cid:commentsIds>
+</file>
+
 <file path=word/endnotes.xml><?xml version="1.0" encoding="utf-8"?>
-<w:endnotes xmlns:wpc="http://schemas.microsoft.com/office/word/2010/wordprocessingCanvas" xmlns:mc="http://schemas.openxmlformats.org/markup-compatibility/2006" xmlns:o="urn:schemas-microsoft-com:office:office" xmlns:r="http://schemas.openxmlformats.org/officeDocument/2006/relationships" xmlns:m="http://schemas.openxmlformats.org/officeDocument/2006/math" xmlns:v="urn:schemas-microsoft-com:vml" xmlns:wp14="http://schemas.microsoft.com/office/word/2010/wordprocessingDrawing" xmlns:wp="http://schemas.openxmlformats.org/drawingml/2006/wordprocessingDrawing" xmlns:w10="urn:schemas-microsoft-com:office:word" xmlns:w="http://schemas.openxmlformats.org/wordprocessingml/2006/main" xmlns:w14="http://schemas.microsoft.com/office/word/2010/wordml" xmlns:wpg="http://schemas.microsoft.com/office/word/2010/wordprocessingGroup" xmlns:wpi="http://schemas.microsoft.com/office/word/2010/wordprocessingInk" xmlns:wne="http://schemas.microsoft.com/office/word/2006/wordml" xmlns:wps="http://schemas.microsoft.com/office/word/2010/wordprocessingShape" mc:Ignorable="w14 wp14">
+<w:endnotes xmlns:wpc="http://schemas.microsoft.com/office/word/2010/wordprocessingCanvas" xmlns:cx="http://schemas.microsoft.com/office/drawing/2014/chartex" xmlns:cx1="http://schemas.microsoft.com/office/drawing/2015/9/8/chartex" xmlns:cx2="http://schemas.microsoft.com/office/drawing/2015/10/21/chartex" xmlns:cx3="http://schemas.microsoft.com/office/drawing/2016/5/9/chartex" xmlns:cx4="http://schemas.microsoft.com/office/drawing/2016/5/10/chartex" xmlns:cx5="http://schemas.microsoft.com/office/drawing/2016/5/11/chartex" xmlns:cx6="http://schemas.microsoft.com/office/drawing/2016/5/12/chartex" xmlns:cx7="http://schemas.microsoft.com/office/drawing/2016/5/13/chartex" xmlns:cx8="http://schemas.microsoft.com/office/drawing/2016/5/14/chartex" xmlns:mc="http://schemas.openxmlformats.org/markup-compatibility/2006" xmlns:aink="http://schemas.microsoft.com/office/drawing/2016/ink" xmlns:am3d="http://schemas.microsoft.com/office/drawing/2017/model3d" xmlns:o="urn:schemas-microsoft-com:office:office" xmlns:r="http://schemas.openxmlformats.org/officeDocument/2006/relationships" xmlns:m="http://schemas.openxmlformats.org/officeDocument/2006/math" xmlns:v="urn:schemas-microsoft-com:vml" xmlns:wp14="http://schemas.microsoft.com/office/word/2010/wordprocessingDrawing" xmlns:wp="http://schemas.openxmlformats.org/drawingml/2006/wordprocessingDrawing" xmlns:w10="urn:schemas-microsoft-com:office:word" xmlns:w="http://schemas.openxmlformats.org/wordprocessingml/2006/main" xmlns:w14="http://schemas.microsoft.com/office/word/2010/wordml" xmlns:w15="http://schemas.microsoft.com/office/word/2012/wordml" xmlns:w16cid="http://schemas.microsoft.com/office/word/2016/wordml/cid" xmlns:w16se="http://schemas.microsoft.com/office/word/2015/wordml/symex" xmlns:wpg="http://schemas.microsoft.com/office/word/2010/wordprocessingGroup" xmlns:wpi="http://schemas.microsoft.com/office/word/2010/wordprocessingInk" xmlns:wne="http://schemas.microsoft.com/office/word/2006/wordml" xmlns:wps="http://schemas.microsoft.com/office/word/2010/wordprocessingShape" mc:Ignorable="w14 w15 w16se w16cid wp14">
   <w:endnote w:type="separator" w:id="-1">
     <w:p>
       <w:pPr>
@@ -1851,7 +1987,7 @@
 </file>
 
 <file path=word/footer1.xml><?xml version="1.0" encoding="utf-8"?>
-<w:ftr xmlns:wpc="http://schemas.microsoft.com/office/word/2010/wordprocessingCanvas" xmlns:mc="http://schemas.openxmlformats.org/markup-compatibility/2006" xmlns:o="urn:schemas-microsoft-com:office:office" xmlns:r="http://schemas.openxmlformats.org/officeDocument/2006/relationships" xmlns:m="http://schemas.openxmlformats.org/officeDocument/2006/math" xmlns:v="urn:schemas-microsoft-com:vml" xmlns:wp14="http://schemas.microsoft.com/office/word/2010/wordprocessingDrawing" xmlns:wp="http://schemas.openxmlformats.org/drawingml/2006/wordprocessingDrawing" xmlns:w10="urn:schemas-microsoft-com:office:word" xmlns:w="http://schemas.openxmlformats.org/wordprocessingml/2006/main" xmlns:w14="http://schemas.microsoft.com/office/word/2010/wordml" xmlns:wpg="http://schemas.microsoft.com/office/word/2010/wordprocessingGroup" xmlns:wpi="http://schemas.microsoft.com/office/word/2010/wordprocessingInk" xmlns:wne="http://schemas.microsoft.com/office/word/2006/wordml" xmlns:wps="http://schemas.microsoft.com/office/word/2010/wordprocessingShape" mc:Ignorable="w14 wp14">
+<w:ftr xmlns:wpc="http://schemas.microsoft.com/office/word/2010/wordprocessingCanvas" xmlns:cx="http://schemas.microsoft.com/office/drawing/2014/chartex" xmlns:cx1="http://schemas.microsoft.com/office/drawing/2015/9/8/chartex" xmlns:cx2="http://schemas.microsoft.com/office/drawing/2015/10/21/chartex" xmlns:cx3="http://schemas.microsoft.com/office/drawing/2016/5/9/chartex" xmlns:cx4="http://schemas.microsoft.com/office/drawing/2016/5/10/chartex" xmlns:cx5="http://schemas.microsoft.com/office/drawing/2016/5/11/chartex" xmlns:cx6="http://schemas.microsoft.com/office/drawing/2016/5/12/chartex" xmlns:cx7="http://schemas.microsoft.com/office/drawing/2016/5/13/chartex" xmlns:cx8="http://schemas.microsoft.com/office/drawing/2016/5/14/chartex" xmlns:mc="http://schemas.openxmlformats.org/markup-compatibility/2006" xmlns:aink="http://schemas.microsoft.com/office/drawing/2016/ink" xmlns:am3d="http://schemas.microsoft.com/office/drawing/2017/model3d" xmlns:o="urn:schemas-microsoft-com:office:office" xmlns:r="http://schemas.openxmlformats.org/officeDocument/2006/relationships" xmlns:m="http://schemas.openxmlformats.org/officeDocument/2006/math" xmlns:v="urn:schemas-microsoft-com:vml" xmlns:wp14="http://schemas.microsoft.com/office/word/2010/wordprocessingDrawing" xmlns:wp="http://schemas.openxmlformats.org/drawingml/2006/wordprocessingDrawing" xmlns:w10="urn:schemas-microsoft-com:office:word" xmlns:w="http://schemas.openxmlformats.org/wordprocessingml/2006/main" xmlns:w14="http://schemas.microsoft.com/office/word/2010/wordml" xmlns:w15="http://schemas.microsoft.com/office/word/2012/wordml" xmlns:w16cid="http://schemas.microsoft.com/office/word/2016/wordml/cid" xmlns:w16se="http://schemas.microsoft.com/office/word/2015/wordml/symex" xmlns:wpg="http://schemas.microsoft.com/office/word/2010/wordprocessingGroup" xmlns:wpi="http://schemas.microsoft.com/office/word/2010/wordprocessingInk" xmlns:wne="http://schemas.microsoft.com/office/word/2006/wordml" xmlns:wps="http://schemas.microsoft.com/office/word/2010/wordprocessingShape" mc:Ignorable="w14 w15 w16se w16cid wp14">
   <w:sdt>
     <w:sdtPr>
       <w:id w:val="370278519"/>
@@ -1924,7 +2060,7 @@
 </file>
 
 <file path=word/footnotes.xml><?xml version="1.0" encoding="utf-8"?>
-<w:footnotes xmlns:wpc="http://schemas.microsoft.com/office/word/2010/wordprocessingCanvas" xmlns:mc="http://schemas.openxmlformats.org/markup-compatibility/2006" xmlns:o="urn:schemas-microsoft-com:office:office" xmlns:r="http://schemas.openxmlformats.org/officeDocument/2006/relationships" xmlns:m="http://schemas.openxmlformats.org/officeDocument/2006/math" xmlns:v="urn:schemas-microsoft-com:vml" xmlns:wp14="http://schemas.microsoft.com/office/word/2010/wordprocessingDrawing" xmlns:wp="http://schemas.openxmlformats.org/drawingml/2006/wordprocessingDrawing" xmlns:w10="urn:schemas-microsoft-com:office:word" xmlns:w="http://schemas.openxmlformats.org/wordprocessingml/2006/main" xmlns:w14="http://schemas.microsoft.com/office/word/2010/wordml" xmlns:wpg="http://schemas.microsoft.com/office/word/2010/wordprocessingGroup" xmlns:wpi="http://schemas.microsoft.com/office/word/2010/wordprocessingInk" xmlns:wne="http://schemas.microsoft.com/office/word/2006/wordml" xmlns:wps="http://schemas.microsoft.com/office/word/2010/wordprocessingShape" mc:Ignorable="w14 wp14">
+<w:footnotes xmlns:wpc="http://schemas.microsoft.com/office/word/2010/wordprocessingCanvas" xmlns:cx="http://schemas.microsoft.com/office/drawing/2014/chartex" xmlns:cx1="http://schemas.microsoft.com/office/drawing/2015/9/8/chartex" xmlns:cx2="http://schemas.microsoft.com/office/drawing/2015/10/21/chartex" xmlns:cx3="http://schemas.microsoft.com/office/drawing/2016/5/9/chartex" xmlns:cx4="http://schemas.microsoft.com/office/drawing/2016/5/10/chartex" xmlns:cx5="http://schemas.microsoft.com/office/drawing/2016/5/11/chartex" xmlns:cx6="http://schemas.microsoft.com/office/drawing/2016/5/12/chartex" xmlns:cx7="http://schemas.microsoft.com/office/drawing/2016/5/13/chartex" xmlns:cx8="http://schemas.microsoft.com/office/drawing/2016/5/14/chartex" xmlns:mc="http://schemas.openxmlformats.org/markup-compatibility/2006" xmlns:aink="http://schemas.microsoft.com/office/drawing/2016/ink" xmlns:am3d="http://schemas.microsoft.com/office/drawing/2017/model3d" xmlns:o="urn:schemas-microsoft-com:office:office" xmlns:r="http://schemas.openxmlformats.org/officeDocument/2006/relationships" xmlns:m="http://schemas.openxmlformats.org/officeDocument/2006/math" xmlns:v="urn:schemas-microsoft-com:vml" xmlns:wp14="http://schemas.microsoft.com/office/word/2010/wordprocessingDrawing" xmlns:wp="http://schemas.openxmlformats.org/drawingml/2006/wordprocessingDrawing" xmlns:w10="urn:schemas-microsoft-com:office:word" xmlns:w="http://schemas.openxmlformats.org/wordprocessingml/2006/main" xmlns:w14="http://schemas.microsoft.com/office/word/2010/wordml" xmlns:w15="http://schemas.microsoft.com/office/word/2012/wordml" xmlns:w16cid="http://schemas.microsoft.com/office/word/2016/wordml/cid" xmlns:w16se="http://schemas.microsoft.com/office/word/2015/wordml/symex" xmlns:wpg="http://schemas.microsoft.com/office/word/2010/wordprocessingGroup" xmlns:wpi="http://schemas.microsoft.com/office/word/2010/wordprocessingInk" xmlns:wne="http://schemas.microsoft.com/office/word/2006/wordml" xmlns:wps="http://schemas.microsoft.com/office/word/2010/wordprocessingShape" mc:Ignorable="w14 w15 w16se w16cid wp14">
   <w:footnote w:type="separator" w:id="-1">
     <w:p>
       <w:pPr>
@@ -1951,7 +2087,7 @@
 </file>
 
 <file path=word/header1.xml><?xml version="1.0" encoding="utf-8"?>
-<w:hdr xmlns:wpc="http://schemas.microsoft.com/office/word/2010/wordprocessingCanvas" xmlns:mc="http://schemas.openxmlformats.org/markup-compatibility/2006" xmlns:o="urn:schemas-microsoft-com:office:office" xmlns:r="http://schemas.openxmlformats.org/officeDocument/2006/relationships" xmlns:m="http://schemas.openxmlformats.org/officeDocument/2006/math" xmlns:v="urn:schemas-microsoft-com:vml" xmlns:wp14="http://schemas.microsoft.com/office/word/2010/wordprocessingDrawing" xmlns:wp="http://schemas.openxmlformats.org/drawingml/2006/wordprocessingDrawing" xmlns:w10="urn:schemas-microsoft-com:office:word" xmlns:w="http://schemas.openxmlformats.org/wordprocessingml/2006/main" xmlns:w14="http://schemas.microsoft.com/office/word/2010/wordml" xmlns:wpg="http://schemas.microsoft.com/office/word/2010/wordprocessingGroup" xmlns:wpi="http://schemas.microsoft.com/office/word/2010/wordprocessingInk" xmlns:wne="http://schemas.microsoft.com/office/word/2006/wordml" xmlns:wps="http://schemas.microsoft.com/office/word/2010/wordprocessingShape" mc:Ignorable="w14 wp14">
+<w:hdr xmlns:wpc="http://schemas.microsoft.com/office/word/2010/wordprocessingCanvas" xmlns:cx="http://schemas.microsoft.com/office/drawing/2014/chartex" xmlns:cx1="http://schemas.microsoft.com/office/drawing/2015/9/8/chartex" xmlns:cx2="http://schemas.microsoft.com/office/drawing/2015/10/21/chartex" xmlns:cx3="http://schemas.microsoft.com/office/drawing/2016/5/9/chartex" xmlns:cx4="http://schemas.microsoft.com/office/drawing/2016/5/10/chartex" xmlns:cx5="http://schemas.microsoft.com/office/drawing/2016/5/11/chartex" xmlns:cx6="http://schemas.microsoft.com/office/drawing/2016/5/12/chartex" xmlns:cx7="http://schemas.microsoft.com/office/drawing/2016/5/13/chartex" xmlns:cx8="http://schemas.microsoft.com/office/drawing/2016/5/14/chartex" xmlns:mc="http://schemas.openxmlformats.org/markup-compatibility/2006" xmlns:aink="http://schemas.microsoft.com/office/drawing/2016/ink" xmlns:am3d="http://schemas.microsoft.com/office/drawing/2017/model3d" xmlns:o="urn:schemas-microsoft-com:office:office" xmlns:r="http://schemas.openxmlformats.org/officeDocument/2006/relationships" xmlns:m="http://schemas.openxmlformats.org/officeDocument/2006/math" xmlns:v="urn:schemas-microsoft-com:vml" xmlns:wp14="http://schemas.microsoft.com/office/word/2010/wordprocessingDrawing" xmlns:wp="http://schemas.openxmlformats.org/drawingml/2006/wordprocessingDrawing" xmlns:w10="urn:schemas-microsoft-com:office:word" xmlns:w="http://schemas.openxmlformats.org/wordprocessingml/2006/main" xmlns:w14="http://schemas.microsoft.com/office/word/2010/wordml" xmlns:w15="http://schemas.microsoft.com/office/word/2012/wordml" xmlns:w16cid="http://schemas.microsoft.com/office/word/2016/wordml/cid" xmlns:w16se="http://schemas.microsoft.com/office/word/2015/wordml/symex" xmlns:wpg="http://schemas.microsoft.com/office/word/2010/wordprocessingGroup" xmlns:wpi="http://schemas.microsoft.com/office/word/2010/wordprocessingInk" xmlns:wne="http://schemas.microsoft.com/office/word/2006/wordml" xmlns:wps="http://schemas.microsoft.com/office/word/2010/wordprocessingShape" mc:Ignorable="w14 w15 w16se w16cid wp14">
   <w:p>
     <w:pPr>
       <w:pStyle w:val="Header"/>
@@ -2007,8 +2143,8 @@
 </file>
 
 <file path=word/numbering.xml><?xml version="1.0" encoding="utf-8"?>
-<w:numbering xmlns:wpc="http://schemas.microsoft.com/office/word/2010/wordprocessingCanvas" xmlns:mc="http://schemas.openxmlformats.org/markup-compatibility/2006" xmlns:o="urn:schemas-microsoft-com:office:office" xmlns:r="http://schemas.openxmlformats.org/officeDocument/2006/relationships" xmlns:m="http://schemas.openxmlformats.org/officeDocument/2006/math" xmlns:v="urn:schemas-microsoft-com:vml" xmlns:wp14="http://schemas.microsoft.com/office/word/2010/wordprocessingDrawing" xmlns:wp="http://schemas.openxmlformats.org/drawingml/2006/wordprocessingDrawing" xmlns:w10="urn:schemas-microsoft-com:office:word" xmlns:w="http://schemas.openxmlformats.org/wordprocessingml/2006/main" xmlns:w14="http://schemas.microsoft.com/office/word/2010/wordml" xmlns:wpg="http://schemas.microsoft.com/office/word/2010/wordprocessingGroup" xmlns:wpi="http://schemas.microsoft.com/office/word/2010/wordprocessingInk" xmlns:wne="http://schemas.microsoft.com/office/word/2006/wordml" xmlns:wps="http://schemas.microsoft.com/office/word/2010/wordprocessingShape" mc:Ignorable="w14 wp14">
-  <w:abstractNum w:abstractNumId="0">
+<w:numbering xmlns:wpc="http://schemas.microsoft.com/office/word/2010/wordprocessingCanvas" xmlns:cx="http://schemas.microsoft.com/office/drawing/2014/chartex" xmlns:cx1="http://schemas.microsoft.com/office/drawing/2015/9/8/chartex" xmlns:cx2="http://schemas.microsoft.com/office/drawing/2015/10/21/chartex" xmlns:cx3="http://schemas.microsoft.com/office/drawing/2016/5/9/chartex" xmlns:cx4="http://schemas.microsoft.com/office/drawing/2016/5/10/chartex" xmlns:cx5="http://schemas.microsoft.com/office/drawing/2016/5/11/chartex" xmlns:cx6="http://schemas.microsoft.com/office/drawing/2016/5/12/chartex" xmlns:cx7="http://schemas.microsoft.com/office/drawing/2016/5/13/chartex" xmlns:cx8="http://schemas.microsoft.com/office/drawing/2016/5/14/chartex" xmlns:mc="http://schemas.openxmlformats.org/markup-compatibility/2006" xmlns:aink="http://schemas.microsoft.com/office/drawing/2016/ink" xmlns:am3d="http://schemas.microsoft.com/office/drawing/2017/model3d" xmlns:o="urn:schemas-microsoft-com:office:office" xmlns:r="http://schemas.openxmlformats.org/officeDocument/2006/relationships" xmlns:m="http://schemas.openxmlformats.org/officeDocument/2006/math" xmlns:v="urn:schemas-microsoft-com:vml" xmlns:wp14="http://schemas.microsoft.com/office/word/2010/wordprocessingDrawing" xmlns:wp="http://schemas.openxmlformats.org/drawingml/2006/wordprocessingDrawing" xmlns:w10="urn:schemas-microsoft-com:office:word" xmlns:w="http://schemas.openxmlformats.org/wordprocessingml/2006/main" xmlns:w14="http://schemas.microsoft.com/office/word/2010/wordml" xmlns:w15="http://schemas.microsoft.com/office/word/2012/wordml" xmlns:w16cid="http://schemas.microsoft.com/office/word/2016/wordml/cid" xmlns:w16se="http://schemas.microsoft.com/office/word/2015/wordml/symex" xmlns:wpg="http://schemas.microsoft.com/office/word/2010/wordprocessingGroup" xmlns:wpi="http://schemas.microsoft.com/office/word/2010/wordprocessingInk" xmlns:wne="http://schemas.microsoft.com/office/word/2006/wordml" xmlns:wps="http://schemas.microsoft.com/office/word/2010/wordprocessingShape" mc:Ignorable="w14 w15 w16se w16cid wp14">
+  <w:abstractNum w:abstractNumId="0" w15:restartNumberingAfterBreak="0">
     <w:nsid w:val="04375FA0"/>
     <w:multiLevelType w:val="hybridMultilevel"/>
     <w:tmpl w:val="882C8E46"/>
@@ -2121,7 +2257,7 @@
       </w:rPr>
     </w:lvl>
   </w:abstractNum>
-  <w:abstractNum w:abstractNumId="1">
+  <w:abstractNum w:abstractNumId="1" w15:restartNumberingAfterBreak="0">
     <w:nsid w:val="12185ED1"/>
     <w:multiLevelType w:val="hybridMultilevel"/>
     <w:tmpl w:val="9B021980"/>
@@ -2234,7 +2370,7 @@
       </w:rPr>
     </w:lvl>
   </w:abstractNum>
-  <w:abstractNum w:abstractNumId="2">
+  <w:abstractNum w:abstractNumId="2" w15:restartNumberingAfterBreak="0">
     <w:nsid w:val="125E65D2"/>
     <w:multiLevelType w:val="hybridMultilevel"/>
     <w:tmpl w:val="D660CC5A"/>
@@ -2347,7 +2483,7 @@
       </w:rPr>
     </w:lvl>
   </w:abstractNum>
-  <w:abstractNum w:abstractNumId="3">
+  <w:abstractNum w:abstractNumId="3" w15:restartNumberingAfterBreak="0">
     <w:nsid w:val="139A2996"/>
     <w:multiLevelType w:val="hybridMultilevel"/>
     <w:tmpl w:val="0E7AD1CC"/>
@@ -2460,7 +2596,7 @@
       </w:rPr>
     </w:lvl>
   </w:abstractNum>
-  <w:abstractNum w:abstractNumId="4">
+  <w:abstractNum w:abstractNumId="4" w15:restartNumberingAfterBreak="0">
     <w:nsid w:val="182A330E"/>
     <w:multiLevelType w:val="hybridMultilevel"/>
     <w:tmpl w:val="BB6A6178"/>
@@ -2573,7 +2709,7 @@
       </w:rPr>
     </w:lvl>
   </w:abstractNum>
-  <w:abstractNum w:abstractNumId="5">
+  <w:abstractNum w:abstractNumId="5" w15:restartNumberingAfterBreak="0">
     <w:nsid w:val="1BEC75E1"/>
     <w:multiLevelType w:val="hybridMultilevel"/>
     <w:tmpl w:val="02FA9166"/>
@@ -2686,7 +2822,7 @@
       </w:rPr>
     </w:lvl>
   </w:abstractNum>
-  <w:abstractNum w:abstractNumId="6">
+  <w:abstractNum w:abstractNumId="6" w15:restartNumberingAfterBreak="0">
     <w:nsid w:val="28B02192"/>
     <w:multiLevelType w:val="hybridMultilevel"/>
     <w:tmpl w:val="8012D2AE"/>
@@ -2799,7 +2935,7 @@
       </w:rPr>
     </w:lvl>
   </w:abstractNum>
-  <w:abstractNum w:abstractNumId="7">
+  <w:abstractNum w:abstractNumId="7" w15:restartNumberingAfterBreak="0">
     <w:nsid w:val="336E317D"/>
     <w:multiLevelType w:val="hybridMultilevel"/>
     <w:tmpl w:val="65E457B8"/>
@@ -2912,7 +3048,7 @@
       </w:rPr>
     </w:lvl>
   </w:abstractNum>
-  <w:abstractNum w:abstractNumId="8">
+  <w:abstractNum w:abstractNumId="8" w15:restartNumberingAfterBreak="0">
     <w:nsid w:val="357172F7"/>
     <w:multiLevelType w:val="hybridMultilevel"/>
     <w:tmpl w:val="1E94747A"/>
@@ -3025,7 +3161,7 @@
       </w:rPr>
     </w:lvl>
   </w:abstractNum>
-  <w:abstractNum w:abstractNumId="9">
+  <w:abstractNum w:abstractNumId="9" w15:restartNumberingAfterBreak="0">
     <w:nsid w:val="3F3C28DC"/>
     <w:multiLevelType w:val="hybridMultilevel"/>
     <w:tmpl w:val="70DC3F56"/>
@@ -3138,7 +3274,7 @@
       </w:rPr>
     </w:lvl>
   </w:abstractNum>
-  <w:abstractNum w:abstractNumId="10">
+  <w:abstractNum w:abstractNumId="10" w15:restartNumberingAfterBreak="0">
     <w:nsid w:val="433347B9"/>
     <w:multiLevelType w:val="hybridMultilevel"/>
     <w:tmpl w:val="9C54B290"/>
@@ -3251,7 +3387,7 @@
       </w:rPr>
     </w:lvl>
   </w:abstractNum>
-  <w:abstractNum w:abstractNumId="11">
+  <w:abstractNum w:abstractNumId="11" w15:restartNumberingAfterBreak="0">
     <w:nsid w:val="4E36249B"/>
     <w:multiLevelType w:val="hybridMultilevel"/>
     <w:tmpl w:val="E2822482"/>
@@ -3364,7 +3500,7 @@
       </w:rPr>
     </w:lvl>
   </w:abstractNum>
-  <w:abstractNum w:abstractNumId="12">
+  <w:abstractNum w:abstractNumId="12" w15:restartNumberingAfterBreak="0">
     <w:nsid w:val="5D7E73F7"/>
     <w:multiLevelType w:val="hybridMultilevel"/>
     <w:tmpl w:val="4CC23148"/>
@@ -3477,7 +3613,7 @@
       </w:rPr>
     </w:lvl>
   </w:abstractNum>
-  <w:abstractNum w:abstractNumId="13">
+  <w:abstractNum w:abstractNumId="13" w15:restartNumberingAfterBreak="0">
     <w:nsid w:val="5E762C4B"/>
     <w:multiLevelType w:val="hybridMultilevel"/>
     <w:tmpl w:val="DA94DD42"/>
@@ -3590,7 +3726,7 @@
       </w:rPr>
     </w:lvl>
   </w:abstractNum>
-  <w:abstractNum w:abstractNumId="14">
+  <w:abstractNum w:abstractNumId="14" w15:restartNumberingAfterBreak="0">
     <w:nsid w:val="74EF4914"/>
     <w:multiLevelType w:val="hybridMultilevel"/>
     <w:tmpl w:val="8A66F250"/>
@@ -3754,8 +3890,16 @@
 </w:numbering>
 </file>
 
+<file path=word/people.xml><?xml version="1.0" encoding="utf-8"?>
+<w15:people xmlns:wpc="http://schemas.microsoft.com/office/word/2010/wordprocessingCanvas" xmlns:cx="http://schemas.microsoft.com/office/drawing/2014/chartex" xmlns:cx1="http://schemas.microsoft.com/office/drawing/2015/9/8/chartex" xmlns:cx2="http://schemas.microsoft.com/office/drawing/2015/10/21/chartex" xmlns:cx3="http://schemas.microsoft.com/office/drawing/2016/5/9/chartex" xmlns:cx4="http://schemas.microsoft.com/office/drawing/2016/5/10/chartex" xmlns:cx5="http://schemas.microsoft.com/office/drawing/2016/5/11/chartex" xmlns:cx6="http://schemas.microsoft.com/office/drawing/2016/5/12/chartex" xmlns:cx7="http://schemas.microsoft.com/office/drawing/2016/5/13/chartex" xmlns:cx8="http://schemas.microsoft.com/office/drawing/2016/5/14/chartex" xmlns:mc="http://schemas.openxmlformats.org/markup-compatibility/2006" xmlns:aink="http://schemas.microsoft.com/office/drawing/2016/ink" xmlns:am3d="http://schemas.microsoft.com/office/drawing/2017/model3d" xmlns:o="urn:schemas-microsoft-com:office:office" xmlns:r="http://schemas.openxmlformats.org/officeDocument/2006/relationships" xmlns:m="http://schemas.openxmlformats.org/officeDocument/2006/math" xmlns:v="urn:schemas-microsoft-com:vml" xmlns:wp14="http://schemas.microsoft.com/office/word/2010/wordprocessingDrawing" xmlns:wp="http://schemas.openxmlformats.org/drawingml/2006/wordprocessingDrawing" xmlns:w10="urn:schemas-microsoft-com:office:word" xmlns:w="http://schemas.openxmlformats.org/wordprocessingml/2006/main" xmlns:w14="http://schemas.microsoft.com/office/word/2010/wordml" xmlns:w15="http://schemas.microsoft.com/office/word/2012/wordml" xmlns:w16cid="http://schemas.microsoft.com/office/word/2016/wordml/cid" xmlns:w16se="http://schemas.microsoft.com/office/word/2015/wordml/symex" xmlns:wpg="http://schemas.microsoft.com/office/word/2010/wordprocessingGroup" xmlns:wpi="http://schemas.microsoft.com/office/word/2010/wordprocessingInk" xmlns:wne="http://schemas.microsoft.com/office/word/2006/wordml" xmlns:wps="http://schemas.microsoft.com/office/word/2010/wordprocessingShape" mc:Ignorable="w14 w15 w16se w16cid wp14">
+  <w15:person w15:author="Aldina Pljaskovic">
+    <w15:presenceInfo w15:providerId="Windows Live" w15:userId="929d370c9578d7d2"/>
+  </w15:person>
+</w15:people>
+</file>
+
 <file path=word/styles.xml><?xml version="1.0" encoding="utf-8"?>
-<w:styles xmlns:mc="http://schemas.openxmlformats.org/markup-compatibility/2006" xmlns:r="http://schemas.openxmlformats.org/officeDocument/2006/relationships" xmlns:w="http://schemas.openxmlformats.org/wordprocessingml/2006/main" xmlns:w14="http://schemas.microsoft.com/office/word/2010/wordml" mc:Ignorable="w14">
+<w:styles xmlns:mc="http://schemas.openxmlformats.org/markup-compatibility/2006" xmlns:r="http://schemas.openxmlformats.org/officeDocument/2006/relationships" xmlns:w="http://schemas.openxmlformats.org/wordprocessingml/2006/main" xmlns:w14="http://schemas.microsoft.com/office/word/2010/wordml" xmlns:w15="http://schemas.microsoft.com/office/word/2012/wordml" xmlns:w16cid="http://schemas.microsoft.com/office/word/2016/wordml/cid" xmlns:w16se="http://schemas.microsoft.com/office/word/2015/wordml/symex" mc:Ignorable="w14 w15 w16se w16cid">
   <w:docDefaults>
     <w:rPrDefault>
       <w:rPr>
@@ -3771,144 +3915,382 @@
       </w:pPr>
     </w:pPrDefault>
   </w:docDefaults>
-  <w:latentStyles w:defLockedState="0" w:defUIPriority="99" w:defSemiHidden="1" w:defUnhideWhenUsed="1" w:defQFormat="0" w:count="267">
-    <w:lsdException w:name="Normal" w:semiHidden="0" w:uiPriority="0" w:unhideWhenUsed="0" w:qFormat="1"/>
-    <w:lsdException w:name="heading 1" w:semiHidden="0" w:uiPriority="9" w:unhideWhenUsed="0" w:qFormat="1"/>
-    <w:lsdException w:name="heading 2" w:uiPriority="9" w:qFormat="1"/>
-    <w:lsdException w:name="heading 3" w:uiPriority="9" w:qFormat="1"/>
-    <w:lsdException w:name="heading 4" w:uiPriority="9" w:qFormat="1"/>
-    <w:lsdException w:name="heading 5" w:uiPriority="9" w:qFormat="1"/>
-    <w:lsdException w:name="heading 6" w:uiPriority="9" w:qFormat="1"/>
-    <w:lsdException w:name="heading 7" w:uiPriority="9" w:qFormat="1"/>
-    <w:lsdException w:name="heading 8" w:uiPriority="9" w:qFormat="1"/>
-    <w:lsdException w:name="heading 9" w:uiPriority="9" w:qFormat="1"/>
-    <w:lsdException w:name="toc 1" w:uiPriority="39"/>
-    <w:lsdException w:name="toc 2" w:uiPriority="39"/>
-    <w:lsdException w:name="toc 3" w:uiPriority="39"/>
-    <w:lsdException w:name="toc 4" w:uiPriority="39"/>
-    <w:lsdException w:name="toc 5" w:uiPriority="39"/>
-    <w:lsdException w:name="toc 6" w:uiPriority="39"/>
-    <w:lsdException w:name="toc 7" w:uiPriority="39"/>
-    <w:lsdException w:name="toc 8" w:uiPriority="39"/>
-    <w:lsdException w:name="toc 9" w:uiPriority="39"/>
-    <w:lsdException w:name="caption" w:uiPriority="35" w:qFormat="1"/>
-    <w:lsdException w:name="Title" w:semiHidden="0" w:uiPriority="10" w:unhideWhenUsed="0" w:qFormat="1"/>
-    <w:lsdException w:name="Default Paragraph Font" w:uiPriority="1"/>
-    <w:lsdException w:name="Subtitle" w:semiHidden="0" w:uiPriority="11" w:unhideWhenUsed="0" w:qFormat="1"/>
-    <w:lsdException w:name="Strong" w:semiHidden="0" w:uiPriority="22" w:unhideWhenUsed="0" w:qFormat="1"/>
-    <w:lsdException w:name="Emphasis" w:semiHidden="0" w:uiPriority="20" w:unhideWhenUsed="0" w:qFormat="1"/>
-    <w:lsdException w:name="Table Grid" w:semiHidden="0" w:uiPriority="59" w:unhideWhenUsed="0"/>
-    <w:lsdException w:name="Placeholder Text" w:unhideWhenUsed="0"/>
-    <w:lsdException w:name="No Spacing" w:semiHidden="0" w:uiPriority="1" w:unhideWhenUsed="0" w:qFormat="1"/>
-    <w:lsdException w:name="Light Shading" w:semiHidden="0" w:uiPriority="60" w:unhideWhenUsed="0"/>
-    <w:lsdException w:name="Light List" w:semiHidden="0" w:uiPriority="61" w:unhideWhenUsed="0"/>
-    <w:lsdException w:name="Light Grid" w:semiHidden="0" w:uiPriority="62" w:unhideWhenUsed="0"/>
-    <w:lsdException w:name="Medium Shading 1" w:semiHidden="0" w:uiPriority="63" w:unhideWhenUsed="0"/>
-    <w:lsdException w:name="Medium Shading 2" w:semiHidden="0" w:uiPriority="64" w:unhideWhenUsed="0"/>
-    <w:lsdException w:name="Medium List 1" w:semiHidden="0" w:uiPriority="65" w:unhideWhenUsed="0"/>
-    <w:lsdException w:name="Medium List 2" w:semiHidden="0" w:uiPriority="66" w:unhideWhenUsed="0"/>
-    <w:lsdException w:name="Medium Grid 1" w:semiHidden="0" w:uiPriority="67" w:unhideWhenUsed="0"/>
-    <w:lsdException w:name="Medium Grid 2" w:semiHidden="0" w:uiPriority="68" w:unhideWhenUsed="0"/>
-    <w:lsdException w:name="Medium Grid 3" w:semiHidden="0" w:uiPriority="69" w:unhideWhenUsed="0"/>
-    <w:lsdException w:name="Dark List" w:semiHidden="0" w:uiPriority="70" w:unhideWhenUsed="0"/>
-    <w:lsdException w:name="Colorful Shading" w:semiHidden="0" w:uiPriority="71" w:unhideWhenUsed="0"/>
-    <w:lsdException w:name="Colorful List" w:semiHidden="0" w:uiPriority="72" w:unhideWhenUsed="0"/>
-    <w:lsdException w:name="Colorful Grid" w:semiHidden="0" w:uiPriority="73" w:unhideWhenUsed="0"/>
-    <w:lsdException w:name="Light Shading Accent 1" w:semiHidden="0" w:uiPriority="60" w:unhideWhenUsed="0"/>
-    <w:lsdException w:name="Light List Accent 1" w:semiHidden="0" w:uiPriority="61" w:unhideWhenUsed="0"/>
-    <w:lsdException w:name="Light Grid Accent 1" w:semiHidden="0" w:uiPriority="62" w:unhideWhenUsed="0"/>
-    <w:lsdException w:name="Medium Shading 1 Accent 1" w:semiHidden="0" w:uiPriority="63" w:unhideWhenUsed="0"/>
-    <w:lsdException w:name="Medium Shading 2 Accent 1" w:semiHidden="0" w:uiPriority="64" w:unhideWhenUsed="0"/>
-    <w:lsdException w:name="Medium List 1 Accent 1" w:semiHidden="0" w:uiPriority="65" w:unhideWhenUsed="0"/>
-    <w:lsdException w:name="Revision" w:unhideWhenUsed="0"/>
-    <w:lsdException w:name="List Paragraph" w:semiHidden="0" w:uiPriority="34" w:unhideWhenUsed="0" w:qFormat="1"/>
-    <w:lsdException w:name="Quote" w:semiHidden="0" w:uiPriority="29" w:unhideWhenUsed="0" w:qFormat="1"/>
-    <w:lsdException w:name="Intense Quote" w:semiHidden="0" w:uiPriority="30" w:unhideWhenUsed="0" w:qFormat="1"/>
-    <w:lsdException w:name="Medium List 2 Accent 1" w:semiHidden="0" w:uiPriority="66" w:unhideWhenUsed="0"/>
-    <w:lsdException w:name="Medium Grid 1 Accent 1" w:semiHidden="0" w:uiPriority="67" w:unhideWhenUsed="0"/>
-    <w:lsdException w:name="Medium Grid 2 Accent 1" w:semiHidden="0" w:uiPriority="68" w:unhideWhenUsed="0"/>
-    <w:lsdException w:name="Medium Grid 3 Accent 1" w:semiHidden="0" w:uiPriority="69" w:unhideWhenUsed="0"/>
-    <w:lsdException w:name="Dark List Accent 1" w:semiHidden="0" w:uiPriority="70" w:unhideWhenUsed="0"/>
-    <w:lsdException w:name="Colorful Shading Accent 1" w:semiHidden="0" w:uiPriority="71" w:unhideWhenUsed="0"/>
-    <w:lsdException w:name="Colorful List Accent 1" w:semiHidden="0" w:uiPriority="72" w:unhideWhenUsed="0"/>
-    <w:lsdException w:name="Colorful Grid Accent 1" w:semiHidden="0" w:uiPriority="73" w:unhideWhenUsed="0"/>
-    <w:lsdException w:name="Light Shading Accent 2" w:semiHidden="0" w:uiPriority="60" w:unhideWhenUsed="0"/>
-    <w:lsdException w:name="Light List Accent 2" w:semiHidden="0" w:uiPriority="61" w:unhideWhenUsed="0"/>
-    <w:lsdException w:name="Light Grid Accent 2" w:semiHidden="0" w:uiPriority="62" w:unhideWhenUsed="0"/>
-    <w:lsdException w:name="Medium Shading 1 Accent 2" w:semiHidden="0" w:uiPriority="63" w:unhideWhenUsed="0"/>
-    <w:lsdException w:name="Medium Shading 2 Accent 2" w:semiHidden="0" w:uiPriority="64" w:unhideWhenUsed="0"/>
-    <w:lsdException w:name="Medium List 1 Accent 2" w:semiHidden="0" w:uiPriority="65" w:unhideWhenUsed="0"/>
-    <w:lsdException w:name="Medium List 2 Accent 2" w:semiHidden="0" w:uiPriority="66" w:unhideWhenUsed="0"/>
-    <w:lsdException w:name="Medium Grid 1 Accent 2" w:semiHidden="0" w:uiPriority="67" w:unhideWhenUsed="0"/>
-    <w:lsdException w:name="Medium Grid 2 Accent 2" w:semiHidden="0" w:uiPriority="68" w:unhideWhenUsed="0"/>
-    <w:lsdException w:name="Medium Grid 3 Accent 2" w:semiHidden="0" w:uiPriority="69" w:unhideWhenUsed="0"/>
-    <w:lsdException w:name="Dark List Accent 2" w:semiHidden="0" w:uiPriority="70" w:unhideWhenUsed="0"/>
-    <w:lsdException w:name="Colorful Shading Accent 2" w:semiHidden="0" w:uiPriority="71" w:unhideWhenUsed="0"/>
-    <w:lsdException w:name="Colorful List Accent 2" w:semiHidden="0" w:uiPriority="72" w:unhideWhenUsed="0"/>
-    <w:lsdException w:name="Colorful Grid Accent 2" w:semiHidden="0" w:uiPriority="73" w:unhideWhenUsed="0"/>
-    <w:lsdException w:name="Light Shading Accent 3" w:semiHidden="0" w:uiPriority="60" w:unhideWhenUsed="0"/>
-    <w:lsdException w:name="Light List Accent 3" w:semiHidden="0" w:uiPriority="61" w:unhideWhenUsed="0"/>
-    <w:lsdException w:name="Light Grid Accent 3" w:semiHidden="0" w:uiPriority="62" w:unhideWhenUsed="0"/>
-    <w:lsdException w:name="Medium Shading 1 Accent 3" w:semiHidden="0" w:uiPriority="63" w:unhideWhenUsed="0"/>
-    <w:lsdException w:name="Medium Shading 2 Accent 3" w:semiHidden="0" w:uiPriority="64" w:unhideWhenUsed="0"/>
-    <w:lsdException w:name="Medium List 1 Accent 3" w:semiHidden="0" w:uiPriority="65" w:unhideWhenUsed="0"/>
-    <w:lsdException w:name="Medium List 2 Accent 3" w:semiHidden="0" w:uiPriority="66" w:unhideWhenUsed="0"/>
-    <w:lsdException w:name="Medium Grid 1 Accent 3" w:semiHidden="0" w:uiPriority="67" w:unhideWhenUsed="0"/>
-    <w:lsdException w:name="Medium Grid 2 Accent 3" w:semiHidden="0" w:uiPriority="68" w:unhideWhenUsed="0"/>
-    <w:lsdException w:name="Medium Grid 3 Accent 3" w:semiHidden="0" w:uiPriority="69" w:unhideWhenUsed="0"/>
-    <w:lsdException w:name="Dark List Accent 3" w:semiHidden="0" w:uiPriority="70" w:unhideWhenUsed="0"/>
-    <w:lsdException w:name="Colorful Shading Accent 3" w:semiHidden="0" w:uiPriority="71" w:unhideWhenUsed="0"/>
-    <w:lsdException w:name="Colorful List Accent 3" w:semiHidden="0" w:uiPriority="72" w:unhideWhenUsed="0"/>
-    <w:lsdException w:name="Colorful Grid Accent 3" w:semiHidden="0" w:uiPriority="73" w:unhideWhenUsed="0"/>
-    <w:lsdException w:name="Light Shading Accent 4" w:semiHidden="0" w:uiPriority="60" w:unhideWhenUsed="0"/>
-    <w:lsdException w:name="Light List Accent 4" w:semiHidden="0" w:uiPriority="61" w:unhideWhenUsed="0"/>
-    <w:lsdException w:name="Light Grid Accent 4" w:semiHidden="0" w:uiPriority="62" w:unhideWhenUsed="0"/>
-    <w:lsdException w:name="Medium Shading 1 Accent 4" w:semiHidden="0" w:uiPriority="63" w:unhideWhenUsed="0"/>
-    <w:lsdException w:name="Medium Shading 2 Accent 4" w:semiHidden="0" w:uiPriority="64" w:unhideWhenUsed="0"/>
-    <w:lsdException w:name="Medium List 1 Accent 4" w:semiHidden="0" w:uiPriority="65" w:unhideWhenUsed="0"/>
-    <w:lsdException w:name="Medium List 2 Accent 4" w:semiHidden="0" w:uiPriority="66" w:unhideWhenUsed="0"/>
-    <w:lsdException w:name="Medium Grid 1 Accent 4" w:semiHidden="0" w:uiPriority="67" w:unhideWhenUsed="0"/>
-    <w:lsdException w:name="Medium Grid 2 Accent 4" w:semiHidden="0" w:uiPriority="68" w:unhideWhenUsed="0"/>
-    <w:lsdException w:name="Medium Grid 3 Accent 4" w:semiHidden="0" w:uiPriority="69" w:unhideWhenUsed="0"/>
-    <w:lsdException w:name="Dark List Accent 4" w:semiHidden="0" w:uiPriority="70" w:unhideWhenUsed="0"/>
-    <w:lsdException w:name="Colorful Shading Accent 4" w:semiHidden="0" w:uiPriority="71" w:unhideWhenUsed="0"/>
-    <w:lsdException w:name="Colorful List Accent 4" w:semiHidden="0" w:uiPriority="72" w:unhideWhenUsed="0"/>
-    <w:lsdException w:name="Colorful Grid Accent 4" w:semiHidden="0" w:uiPriority="73" w:unhideWhenUsed="0"/>
-    <w:lsdException w:name="Light Shading Accent 5" w:semiHidden="0" w:uiPriority="60" w:unhideWhenUsed="0"/>
-    <w:lsdException w:name="Light List Accent 5" w:semiHidden="0" w:uiPriority="61" w:unhideWhenUsed="0"/>
-    <w:lsdException w:name="Light Grid Accent 5" w:semiHidden="0" w:uiPriority="62" w:unhideWhenUsed="0"/>
-    <w:lsdException w:name="Medium Shading 1 Accent 5" w:semiHidden="0" w:uiPriority="63" w:unhideWhenUsed="0"/>
-    <w:lsdException w:name="Medium Shading 2 Accent 5" w:semiHidden="0" w:uiPriority="64" w:unhideWhenUsed="0"/>
-    <w:lsdException w:name="Medium List 1 Accent 5" w:semiHidden="0" w:uiPriority="65" w:unhideWhenUsed="0"/>
-    <w:lsdException w:name="Medium List 2 Accent 5" w:semiHidden="0" w:uiPriority="66" w:unhideWhenUsed="0"/>
-    <w:lsdException w:name="Medium Grid 1 Accent 5" w:semiHidden="0" w:uiPriority="67" w:unhideWhenUsed="0"/>
-    <w:lsdException w:name="Medium Grid 2 Accent 5" w:semiHidden="0" w:uiPriority="68" w:unhideWhenUsed="0"/>
-    <w:lsdException w:name="Medium Grid 3 Accent 5" w:semiHidden="0" w:uiPriority="69" w:unhideWhenUsed="0"/>
-    <w:lsdException w:name="Dark List Accent 5" w:semiHidden="0" w:uiPriority="70" w:unhideWhenUsed="0"/>
-    <w:lsdException w:name="Colorful Shading Accent 5" w:semiHidden="0" w:uiPriority="71" w:unhideWhenUsed="0"/>
-    <w:lsdException w:name="Colorful List Accent 5" w:semiHidden="0" w:uiPriority="72" w:unhideWhenUsed="0"/>
-    <w:lsdException w:name="Colorful Grid Accent 5" w:semiHidden="0" w:uiPriority="73" w:unhideWhenUsed="0"/>
-    <w:lsdException w:name="Light Shading Accent 6" w:semiHidden="0" w:uiPriority="60" w:unhideWhenUsed="0"/>
-    <w:lsdException w:name="Light List Accent 6" w:semiHidden="0" w:uiPriority="61" w:unhideWhenUsed="0"/>
-    <w:lsdException w:name="Light Grid Accent 6" w:semiHidden="0" w:uiPriority="62" w:unhideWhenUsed="0"/>
-    <w:lsdException w:name="Medium Shading 1 Accent 6" w:semiHidden="0" w:uiPriority="63" w:unhideWhenUsed="0"/>
-    <w:lsdException w:name="Medium Shading 2 Accent 6" w:semiHidden="0" w:uiPriority="64" w:unhideWhenUsed="0"/>
-    <w:lsdException w:name="Medium List 1 Accent 6" w:semiHidden="0" w:uiPriority="65" w:unhideWhenUsed="0"/>
-    <w:lsdException w:name="Medium List 2 Accent 6" w:semiHidden="0" w:uiPriority="66" w:unhideWhenUsed="0"/>
-    <w:lsdException w:name="Medium Grid 1 Accent 6" w:semiHidden="0" w:uiPriority="67" w:unhideWhenUsed="0"/>
-    <w:lsdException w:name="Medium Grid 2 Accent 6" w:semiHidden="0" w:uiPriority="68" w:unhideWhenUsed="0"/>
-    <w:lsdException w:name="Medium Grid 3 Accent 6" w:semiHidden="0" w:uiPriority="69" w:unhideWhenUsed="0"/>
-    <w:lsdException w:name="Dark List Accent 6" w:semiHidden="0" w:uiPriority="70" w:unhideWhenUsed="0"/>
-    <w:lsdException w:name="Colorful Shading Accent 6" w:semiHidden="0" w:uiPriority="71" w:unhideWhenUsed="0"/>
-    <w:lsdException w:name="Colorful List Accent 6" w:semiHidden="0" w:uiPriority="72" w:unhideWhenUsed="0"/>
-    <w:lsdException w:name="Colorful Grid Accent 6" w:semiHidden="0" w:uiPriority="73" w:unhideWhenUsed="0"/>
-    <w:lsdException w:name="Subtle Emphasis" w:semiHidden="0" w:uiPriority="19" w:unhideWhenUsed="0" w:qFormat="1"/>
-    <w:lsdException w:name="Intense Emphasis" w:semiHidden="0" w:uiPriority="21" w:unhideWhenUsed="0" w:qFormat="1"/>
-    <w:lsdException w:name="Subtle Reference" w:semiHidden="0" w:uiPriority="31" w:unhideWhenUsed="0" w:qFormat="1"/>
-    <w:lsdException w:name="Intense Reference" w:semiHidden="0" w:uiPriority="32" w:unhideWhenUsed="0" w:qFormat="1"/>
-    <w:lsdException w:name="Book Title" w:semiHidden="0" w:uiPriority="33" w:unhideWhenUsed="0" w:qFormat="1"/>
-    <w:lsdException w:name="Bibliography" w:uiPriority="37"/>
-    <w:lsdException w:name="TOC Heading" w:uiPriority="39" w:qFormat="1"/>
+  <w:latentStyles w:defLockedState="0" w:defUIPriority="99" w:defSemiHidden="0" w:defUnhideWhenUsed="0" w:defQFormat="0" w:count="375">
+    <w:lsdException w:name="Normal" w:uiPriority="0" w:qFormat="1"/>
+    <w:lsdException w:name="heading 1" w:uiPriority="9" w:qFormat="1"/>
+    <w:lsdException w:name="heading 2" w:semiHidden="1" w:uiPriority="9" w:unhideWhenUsed="1" w:qFormat="1"/>
+    <w:lsdException w:name="heading 3" w:semiHidden="1" w:uiPriority="9" w:unhideWhenUsed="1" w:qFormat="1"/>
+    <w:lsdException w:name="heading 4" w:semiHidden="1" w:uiPriority="9" w:unhideWhenUsed="1" w:qFormat="1"/>
+    <w:lsdException w:name="heading 5" w:semiHidden="1" w:uiPriority="9" w:unhideWhenUsed="1" w:qFormat="1"/>
+    <w:lsdException w:name="heading 6" w:semiHidden="1" w:uiPriority="9" w:unhideWhenUsed="1" w:qFormat="1"/>
+    <w:lsdException w:name="heading 7" w:semiHidden="1" w:uiPriority="9" w:unhideWhenUsed="1" w:qFormat="1"/>
+    <w:lsdException w:name="heading 8" w:semiHidden="1" w:uiPriority="9" w:unhideWhenUsed="1" w:qFormat="1"/>
+    <w:lsdException w:name="heading 9" w:semiHidden="1" w:uiPriority="9" w:unhideWhenUsed="1" w:qFormat="1"/>
+    <w:lsdException w:name="index 1" w:semiHidden="1" w:unhideWhenUsed="1"/>
+    <w:lsdException w:name="index 2" w:semiHidden="1" w:unhideWhenUsed="1"/>
+    <w:lsdException w:name="index 3" w:semiHidden="1" w:unhideWhenUsed="1"/>
+    <w:lsdException w:name="index 4" w:semiHidden="1" w:unhideWhenUsed="1"/>
+    <w:lsdException w:name="index 5" w:semiHidden="1" w:unhideWhenUsed="1"/>
+    <w:lsdException w:name="index 6" w:semiHidden="1" w:unhideWhenUsed="1"/>
+    <w:lsdException w:name="index 7" w:semiHidden="1" w:unhideWhenUsed="1"/>
+    <w:lsdException w:name="index 8" w:semiHidden="1" w:unhideWhenUsed="1"/>
+    <w:lsdException w:name="index 9" w:semiHidden="1" w:unhideWhenUsed="1"/>
+    <w:lsdException w:name="toc 1" w:semiHidden="1" w:uiPriority="39" w:unhideWhenUsed="1"/>
+    <w:lsdException w:name="toc 2" w:semiHidden="1" w:uiPriority="39" w:unhideWhenUsed="1"/>
+    <w:lsdException w:name="toc 3" w:semiHidden="1" w:uiPriority="39" w:unhideWhenUsed="1"/>
+    <w:lsdException w:name="toc 4" w:semiHidden="1" w:uiPriority="39" w:unhideWhenUsed="1"/>
+    <w:lsdException w:name="toc 5" w:semiHidden="1" w:uiPriority="39" w:unhideWhenUsed="1"/>
+    <w:lsdException w:name="toc 6" w:semiHidden="1" w:uiPriority="39" w:unhideWhenUsed="1"/>
+    <w:lsdException w:name="toc 7" w:semiHidden="1" w:uiPriority="39" w:unhideWhenUsed="1"/>
+    <w:lsdException w:name="toc 8" w:semiHidden="1" w:uiPriority="39" w:unhideWhenUsed="1"/>
+    <w:lsdException w:name="toc 9" w:semiHidden="1" w:uiPriority="39" w:unhideWhenUsed="1"/>
+    <w:lsdException w:name="Normal Indent" w:semiHidden="1" w:unhideWhenUsed="1"/>
+    <w:lsdException w:name="footnote text" w:semiHidden="1" w:unhideWhenUsed="1"/>
+    <w:lsdException w:name="annotation text" w:semiHidden="1" w:unhideWhenUsed="1"/>
+    <w:lsdException w:name="header" w:semiHidden="1" w:unhideWhenUsed="1"/>
+    <w:lsdException w:name="footer" w:semiHidden="1" w:unhideWhenUsed="1"/>
+    <w:lsdException w:name="index heading" w:semiHidden="1" w:unhideWhenUsed="1"/>
+    <w:lsdException w:name="caption" w:semiHidden="1" w:uiPriority="35" w:unhideWhenUsed="1" w:qFormat="1"/>
+    <w:lsdException w:name="table of figures" w:semiHidden="1" w:unhideWhenUsed="1"/>
+    <w:lsdException w:name="envelope address" w:semiHidden="1" w:unhideWhenUsed="1"/>
+    <w:lsdException w:name="envelope return" w:semiHidden="1" w:unhideWhenUsed="1"/>
+    <w:lsdException w:name="footnote reference" w:semiHidden="1" w:unhideWhenUsed="1"/>
+    <w:lsdException w:name="annotation reference" w:semiHidden="1" w:unhideWhenUsed="1"/>
+    <w:lsdException w:name="line number" w:semiHidden="1" w:unhideWhenUsed="1"/>
+    <w:lsdException w:name="page number" w:semiHidden="1" w:unhideWhenUsed="1"/>
+    <w:lsdException w:name="endnote reference" w:semiHidden="1" w:unhideWhenUsed="1"/>
+    <w:lsdException w:name="endnote text" w:semiHidden="1" w:unhideWhenUsed="1"/>
+    <w:lsdException w:name="table of authorities" w:semiHidden="1" w:unhideWhenUsed="1"/>
+    <w:lsdException w:name="macro" w:semiHidden="1" w:unhideWhenUsed="1"/>
+    <w:lsdException w:name="toa heading" w:semiHidden="1" w:unhideWhenUsed="1"/>
+    <w:lsdException w:name="List" w:semiHidden="1" w:unhideWhenUsed="1"/>
+    <w:lsdException w:name="List Bullet" w:semiHidden="1" w:unhideWhenUsed="1"/>
+    <w:lsdException w:name="List Number" w:semiHidden="1" w:unhideWhenUsed="1"/>
+    <w:lsdException w:name="List 2" w:semiHidden="1" w:unhideWhenUsed="1"/>
+    <w:lsdException w:name="List 3" w:semiHidden="1" w:unhideWhenUsed="1"/>
+    <w:lsdException w:name="List 4" w:semiHidden="1" w:unhideWhenUsed="1"/>
+    <w:lsdException w:name="List 5" w:semiHidden="1" w:unhideWhenUsed="1"/>
+    <w:lsdException w:name="List Bullet 2" w:semiHidden="1" w:unhideWhenUsed="1"/>
+    <w:lsdException w:name="List Bullet 3" w:semiHidden="1" w:unhideWhenUsed="1"/>
+    <w:lsdException w:name="List Bullet 4" w:semiHidden="1" w:unhideWhenUsed="1"/>
+    <w:lsdException w:name="List Bullet 5" w:semiHidden="1" w:unhideWhenUsed="1"/>
+    <w:lsdException w:name="List Number 2" w:semiHidden="1" w:unhideWhenUsed="1"/>
+    <w:lsdException w:name="List Number 3" w:semiHidden="1" w:unhideWhenUsed="1"/>
+    <w:lsdException w:name="List Number 4" w:semiHidden="1" w:unhideWhenUsed="1"/>
+    <w:lsdException w:name="List Number 5" w:semiHidden="1" w:unhideWhenUsed="1"/>
+    <w:lsdException w:name="Title" w:uiPriority="10" w:qFormat="1"/>
+    <w:lsdException w:name="Closing" w:semiHidden="1" w:unhideWhenUsed="1"/>
+    <w:lsdException w:name="Signature" w:semiHidden="1" w:unhideWhenUsed="1"/>
+    <w:lsdException w:name="Default Paragraph Font" w:semiHidden="1" w:uiPriority="1" w:unhideWhenUsed="1"/>
+    <w:lsdException w:name="Body Text" w:semiHidden="1" w:unhideWhenUsed="1"/>
+    <w:lsdException w:name="Body Text Indent" w:semiHidden="1" w:unhideWhenUsed="1"/>
+    <w:lsdException w:name="List Continue" w:semiHidden="1" w:unhideWhenUsed="1"/>
+    <w:lsdException w:name="List Continue 2" w:semiHidden="1" w:unhideWhenUsed="1"/>
+    <w:lsdException w:name="List Continue 3" w:semiHidden="1" w:unhideWhenUsed="1"/>
+    <w:lsdException w:name="List Continue 4" w:semiHidden="1" w:unhideWhenUsed="1"/>
+    <w:lsdException w:name="List Continue 5" w:semiHidden="1" w:unhideWhenUsed="1"/>
+    <w:lsdException w:name="Message Header" w:semiHidden="1" w:unhideWhenUsed="1"/>
+    <w:lsdException w:name="Subtitle" w:uiPriority="11" w:qFormat="1"/>
+    <w:lsdException w:name="Salutation" w:semiHidden="1" w:unhideWhenUsed="1"/>
+    <w:lsdException w:name="Date" w:semiHidden="1" w:unhideWhenUsed="1"/>
+    <w:lsdException w:name="Body Text First Indent" w:semiHidden="1" w:unhideWhenUsed="1"/>
+    <w:lsdException w:name="Body Text First Indent 2" w:semiHidden="1" w:unhideWhenUsed="1"/>
+    <w:lsdException w:name="Note Heading" w:semiHidden="1" w:unhideWhenUsed="1"/>
+    <w:lsdException w:name="Body Text 2" w:semiHidden="1" w:unhideWhenUsed="1"/>
+    <w:lsdException w:name="Body Text 3" w:semiHidden="1" w:unhideWhenUsed="1"/>
+    <w:lsdException w:name="Body Text Indent 2" w:semiHidden="1" w:unhideWhenUsed="1"/>
+    <w:lsdException w:name="Body Text Indent 3" w:semiHidden="1" w:unhideWhenUsed="1"/>
+    <w:lsdException w:name="Block Text" w:semiHidden="1" w:unhideWhenUsed="1"/>
+    <w:lsdException w:name="Hyperlink" w:semiHidden="1" w:unhideWhenUsed="1"/>
+    <w:lsdException w:name="FollowedHyperlink" w:semiHidden="1" w:unhideWhenUsed="1"/>
+    <w:lsdException w:name="Strong" w:uiPriority="22" w:qFormat="1"/>
+    <w:lsdException w:name="Emphasis" w:uiPriority="20" w:qFormat="1"/>
+    <w:lsdException w:name="Document Map" w:semiHidden="1" w:unhideWhenUsed="1"/>
+    <w:lsdException w:name="Plain Text" w:semiHidden="1" w:unhideWhenUsed="1"/>
+    <w:lsdException w:name="E-mail Signature" w:semiHidden="1" w:unhideWhenUsed="1"/>
+    <w:lsdException w:name="HTML Top of Form" w:semiHidden="1" w:unhideWhenUsed="1"/>
+    <w:lsdException w:name="HTML Bottom of Form" w:semiHidden="1" w:unhideWhenUsed="1"/>
+    <w:lsdException w:name="Normal (Web)" w:semiHidden="1" w:unhideWhenUsed="1"/>
+    <w:lsdException w:name="HTML Acronym" w:semiHidden="1" w:unhideWhenUsed="1"/>
+    <w:lsdException w:name="HTML Address" w:semiHidden="1" w:unhideWhenUsed="1"/>
+    <w:lsdException w:name="HTML Cite" w:semiHidden="1" w:unhideWhenUsed="1"/>
+    <w:lsdException w:name="HTML Code" w:semiHidden="1" w:unhideWhenUsed="1"/>
+    <w:lsdException w:name="HTML Definition" w:semiHidden="1" w:unhideWhenUsed="1"/>
+    <w:lsdException w:name="HTML Keyboard" w:semiHidden="1" w:unhideWhenUsed="1"/>
+    <w:lsdException w:name="HTML Preformatted" w:semiHidden="1" w:unhideWhenUsed="1"/>
+    <w:lsdException w:name="HTML Sample" w:semiHidden="1" w:unhideWhenUsed="1"/>
+    <w:lsdException w:name="HTML Typewriter" w:semiHidden="1" w:unhideWhenUsed="1"/>
+    <w:lsdException w:name="HTML Variable" w:semiHidden="1" w:unhideWhenUsed="1"/>
+    <w:lsdException w:name="Normal Table" w:semiHidden="1" w:unhideWhenUsed="1"/>
+    <w:lsdException w:name="annotation subject" w:semiHidden="1" w:unhideWhenUsed="1"/>
+    <w:lsdException w:name="No List" w:semiHidden="1" w:unhideWhenUsed="1"/>
+    <w:lsdException w:name="Outline List 1" w:semiHidden="1" w:unhideWhenUsed="1"/>
+    <w:lsdException w:name="Outline List 2" w:semiHidden="1" w:unhideWhenUsed="1"/>
+    <w:lsdException w:name="Outline List 3" w:semiHidden="1" w:unhideWhenUsed="1"/>
+    <w:lsdException w:name="Table Simple 1" w:semiHidden="1" w:unhideWhenUsed="1"/>
+    <w:lsdException w:name="Table Simple 2" w:semiHidden="1" w:unhideWhenUsed="1"/>
+    <w:lsdException w:name="Table Simple 3" w:semiHidden="1" w:unhideWhenUsed="1"/>
+    <w:lsdException w:name="Table Classic 1" w:semiHidden="1" w:unhideWhenUsed="1"/>
+    <w:lsdException w:name="Table Classic 2" w:semiHidden="1" w:unhideWhenUsed="1"/>
+    <w:lsdException w:name="Table Classic 3" w:semiHidden="1" w:unhideWhenUsed="1"/>
+    <w:lsdException w:name="Table Classic 4" w:semiHidden="1" w:unhideWhenUsed="1"/>
+    <w:lsdException w:name="Table Colorful 1" w:semiHidden="1" w:unhideWhenUsed="1"/>
+    <w:lsdException w:name="Table Colorful 2" w:semiHidden="1" w:unhideWhenUsed="1"/>
+    <w:lsdException w:name="Table Colorful 3" w:semiHidden="1" w:unhideWhenUsed="1"/>
+    <w:lsdException w:name="Table Columns 1" w:semiHidden="1" w:unhideWhenUsed="1"/>
+    <w:lsdException w:name="Table Columns 2" w:semiHidden="1" w:unhideWhenUsed="1"/>
+    <w:lsdException w:name="Table Columns 3" w:semiHidden="1" w:unhideWhenUsed="1"/>
+    <w:lsdException w:name="Table Columns 4" w:semiHidden="1" w:unhideWhenUsed="1"/>
+    <w:lsdException w:name="Table Columns 5" w:semiHidden="1" w:unhideWhenUsed="1"/>
+    <w:lsdException w:name="Table Grid 1" w:semiHidden="1" w:unhideWhenUsed="1"/>
+    <w:lsdException w:name="Table Grid 2" w:semiHidden="1" w:unhideWhenUsed="1"/>
+    <w:lsdException w:name="Table Grid 3" w:semiHidden="1" w:unhideWhenUsed="1"/>
+    <w:lsdException w:name="Table Grid 4" w:semiHidden="1" w:unhideWhenUsed="1"/>
+    <w:lsdException w:name="Table Grid 5" w:semiHidden="1" w:unhideWhenUsed="1"/>
+    <w:lsdException w:name="Table Grid 6" w:semiHidden="1" w:unhideWhenUsed="1"/>
+    <w:lsdException w:name="Table Grid 7" w:semiHidden="1" w:unhideWhenUsed="1"/>
+    <w:lsdException w:name="Table Grid 8" w:semiHidden="1" w:unhideWhenUsed="1"/>
+    <w:lsdException w:name="Table List 1" w:semiHidden="1" w:unhideWhenUsed="1"/>
+    <w:lsdException w:name="Table List 2" w:semiHidden="1" w:unhideWhenUsed="1"/>
+    <w:lsdException w:name="Table List 3" w:semiHidden="1" w:unhideWhenUsed="1"/>
+    <w:lsdException w:name="Table List 4" w:semiHidden="1" w:unhideWhenUsed="1"/>
+    <w:lsdException w:name="Table List 5" w:semiHidden="1" w:unhideWhenUsed="1"/>
+    <w:lsdException w:name="Table List 6" w:semiHidden="1" w:unhideWhenUsed="1"/>
+    <w:lsdException w:name="Table List 7" w:semiHidden="1" w:unhideWhenUsed="1"/>
+    <w:lsdException w:name="Table List 8" w:semiHidden="1" w:unhideWhenUsed="1"/>
+    <w:lsdException w:name="Table 3D effects 1" w:semiHidden="1" w:unhideWhenUsed="1"/>
+    <w:lsdException w:name="Table 3D effects 2" w:semiHidden="1" w:unhideWhenUsed="1"/>
+    <w:lsdException w:name="Table 3D effects 3" w:semiHidden="1" w:unhideWhenUsed="1"/>
+    <w:lsdException w:name="Table Contemporary" w:semiHidden="1" w:unhideWhenUsed="1"/>
+    <w:lsdException w:name="Table Elegant" w:semiHidden="1" w:unhideWhenUsed="1"/>
+    <w:lsdException w:name="Table Professional" w:semiHidden="1" w:unhideWhenUsed="1"/>
+    <w:lsdException w:name="Table Subtle 1" w:semiHidden="1" w:unhideWhenUsed="1"/>
+    <w:lsdException w:name="Table Subtle 2" w:semiHidden="1" w:unhideWhenUsed="1"/>
+    <w:lsdException w:name="Table Web 1" w:semiHidden="1" w:unhideWhenUsed="1"/>
+    <w:lsdException w:name="Table Web 2" w:semiHidden="1" w:unhideWhenUsed="1"/>
+    <w:lsdException w:name="Table Web 3" w:semiHidden="1" w:unhideWhenUsed="1"/>
+    <w:lsdException w:name="Balloon Text" w:semiHidden="1" w:unhideWhenUsed="1"/>
+    <w:lsdException w:name="Table Grid" w:semiHidden="1" w:uiPriority="59" w:unhideWhenUsed="1"/>
+    <w:lsdException w:name="Table Theme" w:semiHidden="1" w:unhideWhenUsed="1"/>
+    <w:lsdException w:name="Placeholder Text" w:semiHidden="1"/>
+    <w:lsdException w:name="No Spacing" w:uiPriority="1" w:qFormat="1"/>
+    <w:lsdException w:name="Light Shading" w:uiPriority="60"/>
+    <w:lsdException w:name="Light List" w:uiPriority="61"/>
+    <w:lsdException w:name="Light Grid" w:uiPriority="62"/>
+    <w:lsdException w:name="Medium Shading 1" w:uiPriority="63"/>
+    <w:lsdException w:name="Medium Shading 2" w:uiPriority="64"/>
+    <w:lsdException w:name="Medium List 1" w:uiPriority="65"/>
+    <w:lsdException w:name="Medium List 2" w:uiPriority="66"/>
+    <w:lsdException w:name="Medium Grid 1" w:uiPriority="67"/>
+    <w:lsdException w:name="Medium Grid 2" w:uiPriority="68"/>
+    <w:lsdException w:name="Medium Grid 3" w:uiPriority="69"/>
+    <w:lsdException w:name="Dark List" w:uiPriority="70"/>
+    <w:lsdException w:name="Colorful Shading" w:uiPriority="71"/>
+    <w:lsdException w:name="Colorful List" w:uiPriority="72"/>
+    <w:lsdException w:name="Colorful Grid" w:uiPriority="73"/>
+    <w:lsdException w:name="Light Shading Accent 1" w:uiPriority="60"/>
+    <w:lsdException w:name="Light List Accent 1" w:uiPriority="61"/>
+    <w:lsdException w:name="Light Grid Accent 1" w:uiPriority="62"/>
+    <w:lsdException w:name="Medium Shading 1 Accent 1" w:uiPriority="63"/>
+    <w:lsdException w:name="Medium Shading 2 Accent 1" w:uiPriority="64"/>
+    <w:lsdException w:name="Medium List 1 Accent 1" w:uiPriority="65"/>
+    <w:lsdException w:name="Revision" w:semiHidden="1"/>
+    <w:lsdException w:name="List Paragraph" w:uiPriority="34" w:qFormat="1"/>
+    <w:lsdException w:name="Quote" w:uiPriority="29" w:qFormat="1"/>
+    <w:lsdException w:name="Intense Quote" w:uiPriority="30" w:qFormat="1"/>
+    <w:lsdException w:name="Medium List 2 Accent 1" w:uiPriority="66"/>
+    <w:lsdException w:name="Medium Grid 1 Accent 1" w:uiPriority="67"/>
+    <w:lsdException w:name="Medium Grid 2 Accent 1" w:uiPriority="68"/>
+    <w:lsdException w:name="Medium Grid 3 Accent 1" w:uiPriority="69"/>
+    <w:lsdException w:name="Dark List Accent 1" w:uiPriority="70"/>
+    <w:lsdException w:name="Colorful Shading Accent 1" w:uiPriority="71"/>
+    <w:lsdException w:name="Colorful List Accent 1" w:uiPriority="72"/>
+    <w:lsdException w:name="Colorful Grid Accent 1" w:uiPriority="73"/>
+    <w:lsdException w:name="Light Shading Accent 2" w:uiPriority="60"/>
+    <w:lsdException w:name="Light List Accent 2" w:uiPriority="61"/>
+    <w:lsdException w:name="Light Grid Accent 2" w:uiPriority="62"/>
+    <w:lsdException w:name="Medium Shading 1 Accent 2" w:uiPriority="63"/>
+    <w:lsdException w:name="Medium Shading 2 Accent 2" w:uiPriority="64"/>
+    <w:lsdException w:name="Medium List 1 Accent 2" w:uiPriority="65"/>
+    <w:lsdException w:name="Medium List 2 Accent 2" w:uiPriority="66"/>
+    <w:lsdException w:name="Medium Grid 1 Accent 2" w:uiPriority="67"/>
+    <w:lsdException w:name="Medium Grid 2 Accent 2" w:uiPriority="68"/>
+    <w:lsdException w:name="Medium Grid 3 Accent 2" w:uiPriority="69"/>
+    <w:lsdException w:name="Dark List Accent 2" w:uiPriority="70"/>
+    <w:lsdException w:name="Colorful Shading Accent 2" w:uiPriority="71"/>
+    <w:lsdException w:name="Colorful List Accent 2" w:uiPriority="72"/>
+    <w:lsdException w:name="Colorful Grid Accent 2" w:uiPriority="73"/>
+    <w:lsdException w:name="Light Shading Accent 3" w:uiPriority="60"/>
+    <w:lsdException w:name="Light List Accent 3" w:uiPriority="61"/>
+    <w:lsdException w:name="Light Grid Accent 3" w:uiPriority="62"/>
+    <w:lsdException w:name="Medium Shading 1 Accent 3" w:uiPriority="63"/>
+    <w:lsdException w:name="Medium Shading 2 Accent 3" w:uiPriority="64"/>
+    <w:lsdException w:name="Medium List 1 Accent 3" w:uiPriority="65"/>
+    <w:lsdException w:name="Medium List 2 Accent 3" w:uiPriority="66"/>
+    <w:lsdException w:name="Medium Grid 1 Accent 3" w:uiPriority="67"/>
+    <w:lsdException w:name="Medium Grid 2 Accent 3" w:uiPriority="68"/>
+    <w:lsdException w:name="Medium Grid 3 Accent 3" w:uiPriority="69"/>
+    <w:lsdException w:name="Dark List Accent 3" w:uiPriority="70"/>
+    <w:lsdException w:name="Colorful Shading Accent 3" w:uiPriority="71"/>
+    <w:lsdException w:name="Colorful List Accent 3" w:uiPriority="72"/>
+    <w:lsdException w:name="Colorful Grid Accent 3" w:uiPriority="73"/>
+    <w:lsdException w:name="Light Shading Accent 4" w:uiPriority="60"/>
+    <w:lsdException w:name="Light List Accent 4" w:uiPriority="61"/>
+    <w:lsdException w:name="Light Grid Accent 4" w:uiPriority="62"/>
+    <w:lsdException w:name="Medium Shading 1 Accent 4" w:uiPriority="63"/>
+    <w:lsdException w:name="Medium Shading 2 Accent 4" w:uiPriority="64"/>
+    <w:lsdException w:name="Medium List 1 Accent 4" w:uiPriority="65"/>
+    <w:lsdException w:name="Medium List 2 Accent 4" w:uiPriority="66"/>
+    <w:lsdException w:name="Medium Grid 1 Accent 4" w:uiPriority="67"/>
+    <w:lsdException w:name="Medium Grid 2 Accent 4" w:uiPriority="68"/>
+    <w:lsdException w:name="Medium Grid 3 Accent 4" w:uiPriority="69"/>
+    <w:lsdException w:name="Dark List Accent 4" w:uiPriority="70"/>
+    <w:lsdException w:name="Colorful Shading Accent 4" w:uiPriority="71"/>
+    <w:lsdException w:name="Colorful List Accent 4" w:uiPriority="72"/>
+    <w:lsdException w:name="Colorful Grid Accent 4" w:uiPriority="73"/>
+    <w:lsdException w:name="Light Shading Accent 5" w:uiPriority="60"/>
+    <w:lsdException w:name="Light List Accent 5" w:uiPriority="61"/>
+    <w:lsdException w:name="Light Grid Accent 5" w:uiPriority="62"/>
+    <w:lsdException w:name="Medium Shading 1 Accent 5" w:uiPriority="63"/>
+    <w:lsdException w:name="Medium Shading 2 Accent 5" w:uiPriority="64"/>
+    <w:lsdException w:name="Medium List 1 Accent 5" w:uiPriority="65"/>
+    <w:lsdException w:name="Medium List 2 Accent 5" w:uiPriority="66"/>
+    <w:lsdException w:name="Medium Grid 1 Accent 5" w:uiPriority="67"/>
+    <w:lsdException w:name="Medium Grid 2 Accent 5" w:uiPriority="68"/>
+    <w:lsdException w:name="Medium Grid 3 Accent 5" w:uiPriority="69"/>
+    <w:lsdException w:name="Dark List Accent 5" w:uiPriority="70"/>
+    <w:lsdException w:name="Colorful Shading Accent 5" w:uiPriority="71"/>
+    <w:lsdException w:name="Colorful List Accent 5" w:uiPriority="72"/>
+    <w:lsdException w:name="Colorful Grid Accent 5" w:uiPriority="73"/>
+    <w:lsdException w:name="Light Shading Accent 6" w:uiPriority="60"/>
+    <w:lsdException w:name="Light List Accent 6" w:uiPriority="61"/>
+    <w:lsdException w:name="Light Grid Accent 6" w:uiPriority="62"/>
+    <w:lsdException w:name="Medium Shading 1 Accent 6" w:uiPriority="63"/>
+    <w:lsdException w:name="Medium Shading 2 Accent 6" w:uiPriority="64"/>
+    <w:lsdException w:name="Medium List 1 Accent 6" w:uiPriority="65"/>
+    <w:lsdException w:name="Medium List 2 Accent 6" w:uiPriority="66"/>
+    <w:lsdException w:name="Medium Grid 1 Accent 6" w:uiPriority="67"/>
+    <w:lsdException w:name="Medium Grid 2 Accent 6" w:uiPriority="68"/>
+    <w:lsdException w:name="Medium Grid 3 Accent 6" w:uiPriority="69"/>
+    <w:lsdException w:name="Dark List Accent 6" w:uiPriority="70"/>
+    <w:lsdException w:name="Colorful Shading Accent 6" w:uiPriority="71"/>
+    <w:lsdException w:name="Colorful List Accent 6" w:uiPriority="72"/>
+    <w:lsdException w:name="Colorful Grid Accent 6" w:uiPriority="73"/>
+    <w:lsdException w:name="Subtle Emphasis" w:uiPriority="19" w:qFormat="1"/>
+    <w:lsdException w:name="Intense Emphasis" w:uiPriority="21" w:qFormat="1"/>
+    <w:lsdException w:name="Subtle Reference" w:uiPriority="31" w:qFormat="1"/>
+    <w:lsdException w:name="Intense Reference" w:uiPriority="32" w:qFormat="1"/>
+    <w:lsdException w:name="Book Title" w:uiPriority="33" w:qFormat="1"/>
+    <w:lsdException w:name="Bibliography" w:semiHidden="1" w:uiPriority="37" w:unhideWhenUsed="1"/>
+    <w:lsdException w:name="TOC Heading" w:semiHidden="1" w:uiPriority="39" w:unhideWhenUsed="1" w:qFormat="1"/>
+    <w:lsdException w:name="Plain Table 1" w:uiPriority="41"/>
+    <w:lsdException w:name="Plain Table 2" w:uiPriority="42"/>
+    <w:lsdException w:name="Plain Table 3" w:uiPriority="43"/>
+    <w:lsdException w:name="Plain Table 4" w:uiPriority="44"/>
+    <w:lsdException w:name="Plain Table 5" w:uiPriority="45"/>
+    <w:lsdException w:name="Grid Table Light" w:uiPriority="40"/>
+    <w:lsdException w:name="Grid Table 1 Light" w:uiPriority="46"/>
+    <w:lsdException w:name="Grid Table 2" w:uiPriority="47"/>
+    <w:lsdException w:name="Grid Table 3" w:uiPriority="48"/>
+    <w:lsdException w:name="Grid Table 4" w:uiPriority="49"/>
+    <w:lsdException w:name="Grid Table 5 Dark" w:uiPriority="50"/>
+    <w:lsdException w:name="Grid Table 6 Colorful" w:uiPriority="51"/>
+    <w:lsdException w:name="Grid Table 7 Colorful" w:uiPriority="52"/>
+    <w:lsdException w:name="Grid Table 1 Light Accent 1" w:uiPriority="46"/>
+    <w:lsdException w:name="Grid Table 2 Accent 1" w:uiPriority="47"/>
+    <w:lsdException w:name="Grid Table 3 Accent 1" w:uiPriority="48"/>
+    <w:lsdException w:name="Grid Table 4 Accent 1" w:uiPriority="49"/>
+    <w:lsdException w:name="Grid Table 5 Dark Accent 1" w:uiPriority="50"/>
+    <w:lsdException w:name="Grid Table 6 Colorful Accent 1" w:uiPriority="51"/>
+    <w:lsdException w:name="Grid Table 7 Colorful Accent 1" w:uiPriority="52"/>
+    <w:lsdException w:name="Grid Table 1 Light Accent 2" w:uiPriority="46"/>
+    <w:lsdException w:name="Grid Table 2 Accent 2" w:uiPriority="47"/>
+    <w:lsdException w:name="Grid Table 3 Accent 2" w:uiPriority="48"/>
+    <w:lsdException w:name="Grid Table 4 Accent 2" w:uiPriority="49"/>
+    <w:lsdException w:name="Grid Table 5 Dark Accent 2" w:uiPriority="50"/>
+    <w:lsdException w:name="Grid Table 6 Colorful Accent 2" w:uiPriority="51"/>
+    <w:lsdException w:name="Grid Table 7 Colorful Accent 2" w:uiPriority="52"/>
+    <w:lsdException w:name="Grid Table 1 Light Accent 3" w:uiPriority="46"/>
+    <w:lsdException w:name="Grid Table 2 Accent 3" w:uiPriority="47"/>
+    <w:lsdException w:name="Grid Table 3 Accent 3" w:uiPriority="48"/>
+    <w:lsdException w:name="Grid Table 4 Accent 3" w:uiPriority="49"/>
+    <w:lsdException w:name="Grid Table 5 Dark Accent 3" w:uiPriority="50"/>
+    <w:lsdException w:name="Grid Table 6 Colorful Accent 3" w:uiPriority="51"/>
+    <w:lsdException w:name="Grid Table 7 Colorful Accent 3" w:uiPriority="52"/>
+    <w:lsdException w:name="Grid Table 1 Light Accent 4" w:uiPriority="46"/>
+    <w:lsdException w:name="Grid Table 2 Accent 4" w:uiPriority="47"/>
+    <w:lsdException w:name="Grid Table 3 Accent 4" w:uiPriority="48"/>
+    <w:lsdException w:name="Grid Table 4 Accent 4" w:uiPriority="49"/>
+    <w:lsdException w:name="Grid Table 5 Dark Accent 4" w:uiPriority="50"/>
+    <w:lsdException w:name="Grid Table 6 Colorful Accent 4" w:uiPriority="51"/>
+    <w:lsdException w:name="Grid Table 7 Colorful Accent 4" w:uiPriority="52"/>
+    <w:lsdException w:name="Grid Table 1 Light Accent 5" w:uiPriority="46"/>
+    <w:lsdException w:name="Grid Table 2 Accent 5" w:uiPriority="47"/>
+    <w:lsdException w:name="Grid Table 3 Accent 5" w:uiPriority="48"/>
+    <w:lsdException w:name="Grid Table 4 Accent 5" w:uiPriority="49"/>
+    <w:lsdException w:name="Grid Table 5 Dark Accent 5" w:uiPriority="50"/>
+    <w:lsdException w:name="Grid Table 6 Colorful Accent 5" w:uiPriority="51"/>
+    <w:lsdException w:name="Grid Table 7 Colorful Accent 5" w:uiPriority="52"/>
+    <w:lsdException w:name="Grid Table 1 Light Accent 6" w:uiPriority="46"/>
+    <w:lsdException w:name="Grid Table 2 Accent 6" w:uiPriority="47"/>
+    <w:lsdException w:name="Grid Table 3 Accent 6" w:uiPriority="48"/>
+    <w:lsdException w:name="Grid Table 4 Accent 6" w:uiPriority="49"/>
+    <w:lsdException w:name="Grid Table 5 Dark Accent 6" w:uiPriority="50"/>
+    <w:lsdException w:name="Grid Table 6 Colorful Accent 6" w:uiPriority="51"/>
+    <w:lsdException w:name="Grid Table 7 Colorful Accent 6" w:uiPriority="52"/>
+    <w:lsdException w:name="List Table 1 Light" w:uiPriority="46"/>
+    <w:lsdException w:name="List Table 2" w:uiPriority="47"/>
+    <w:lsdException w:name="List Table 3" w:uiPriority="48"/>
+    <w:lsdException w:name="List Table 4" w:uiPriority="49"/>
+    <w:lsdException w:name="List Table 5 Dark" w:uiPriority="50"/>
+    <w:lsdException w:name="List Table 6 Colorful" w:uiPriority="51"/>
+    <w:lsdException w:name="List Table 7 Colorful" w:uiPriority="52"/>
+    <w:lsdException w:name="List Table 1 Light Accent 1" w:uiPriority="46"/>
+    <w:lsdException w:name="List Table 2 Accent 1" w:uiPriority="47"/>
+    <w:lsdException w:name="List Table 3 Accent 1" w:uiPriority="48"/>
+    <w:lsdException w:name="List Table 4 Accent 1" w:uiPriority="49"/>
+    <w:lsdException w:name="List Table 5 Dark Accent 1" w:uiPriority="50"/>
+    <w:lsdException w:name="List Table 6 Colorful Accent 1" w:uiPriority="51"/>
+    <w:lsdException w:name="List Table 7 Colorful Accent 1" w:uiPriority="52"/>
+    <w:lsdException w:name="List Table 1 Light Accent 2" w:uiPriority="46"/>
+    <w:lsdException w:name="List Table 2 Accent 2" w:uiPriority="47"/>
+    <w:lsdException w:name="List Table 3 Accent 2" w:uiPriority="48"/>
+    <w:lsdException w:name="List Table 4 Accent 2" w:uiPriority="49"/>
+    <w:lsdException w:name="List Table 5 Dark Accent 2" w:uiPriority="50"/>
+    <w:lsdException w:name="List Table 6 Colorful Accent 2" w:uiPriority="51"/>
+    <w:lsdException w:name="List Table 7 Colorful Accent 2" w:uiPriority="52"/>
+    <w:lsdException w:name="List Table 1 Light Accent 3" w:uiPriority="46"/>
+    <w:lsdException w:name="List Table 2 Accent 3" w:uiPriority="47"/>
+    <w:lsdException w:name="List Table 3 Accent 3" w:uiPriority="48"/>
+    <w:lsdException w:name="List Table 4 Accent 3" w:uiPriority="49"/>
+    <w:lsdException w:name="List Table 5 Dark Accent 3" w:uiPriority="50"/>
+    <w:lsdException w:name="List Table 6 Colorful Accent 3" w:uiPriority="51"/>
+    <w:lsdException w:name="List Table 7 Colorful Accent 3" w:uiPriority="52"/>
+    <w:lsdException w:name="List Table 1 Light Accent 4" w:uiPriority="46"/>
+    <w:lsdException w:name="List Table 2 Accent 4" w:uiPriority="47"/>
+    <w:lsdException w:name="List Table 3 Accent 4" w:uiPriority="48"/>
+    <w:lsdException w:name="List Table 4 Accent 4" w:uiPriority="49"/>
+    <w:lsdException w:name="List Table 5 Dark Accent 4" w:uiPriority="50"/>
+    <w:lsdException w:name="List Table 6 Colorful Accent 4" w:uiPriority="51"/>
+    <w:lsdException w:name="List Table 7 Colorful Accent 4" w:uiPriority="52"/>
+    <w:lsdException w:name="List Table 1 Light Accent 5" w:uiPriority="46"/>
+    <w:lsdException w:name="List Table 2 Accent 5" w:uiPriority="47"/>
+    <w:lsdException w:name="List Table 3 Accent 5" w:uiPriority="48"/>
+    <w:lsdException w:name="List Table 4 Accent 5" w:uiPriority="49"/>
+    <w:lsdException w:name="List Table 5 Dark Accent 5" w:uiPriority="50"/>
+    <w:lsdException w:name="List Table 6 Colorful Accent 5" w:uiPriority="51"/>
+    <w:lsdException w:name="List Table 7 Colorful Accent 5" w:uiPriority="52"/>
+    <w:lsdException w:name="List Table 1 Light Accent 6" w:uiPriority="46"/>
+    <w:lsdException w:name="List Table 2 Accent 6" w:uiPriority="47"/>
+    <w:lsdException w:name="List Table 3 Accent 6" w:uiPriority="48"/>
+    <w:lsdException w:name="List Table 4 Accent 6" w:uiPriority="49"/>
+    <w:lsdException w:name="List Table 5 Dark Accent 6" w:uiPriority="50"/>
+    <w:lsdException w:name="List Table 6 Colorful Accent 6" w:uiPriority="51"/>
+    <w:lsdException w:name="List Table 7 Colorful Accent 6" w:uiPriority="52"/>
+    <w:lsdException w:name="Mention" w:semiHidden="1" w:unhideWhenUsed="1"/>
+    <w:lsdException w:name="Smart Hyperlink" w:semiHidden="1" w:unhideWhenUsed="1"/>
+    <w:lsdException w:name="Hashtag" w:semiHidden="1" w:unhideWhenUsed="1"/>
+    <w:lsdException w:name="Unresolved Mention" w:semiHidden="1" w:unhideWhenUsed="1"/>
   </w:latentStyles>
   <w:style w:type="paragraph" w:default="1" w:styleId="Normal">
     <w:name w:val="Normal"/>
@@ -4151,7 +4533,6 @@
       <w:spacing w:after="0" w:line="240" w:lineRule="auto"/>
     </w:pPr>
     <w:tblPr>
-      <w:tblInd w:w="0" w:type="dxa"/>
       <w:tblBorders>
         <w:top w:val="single" w:sz="4" w:space="0" w:color="auto"/>
         <w:left w:val="single" w:sz="4" w:space="0" w:color="auto"/>
@@ -4160,12 +4541,6 @@
         <w:insideH w:val="single" w:sz="4" w:space="0" w:color="auto"/>
         <w:insideV w:val="single" w:sz="4" w:space="0" w:color="auto"/>
       </w:tblBorders>
-      <w:tblCellMar>
-        <w:top w:w="0" w:type="dxa"/>
-        <w:left w:w="108" w:type="dxa"/>
-        <w:bottom w:w="0" w:type="dxa"/>
-        <w:right w:w="108" w:type="dxa"/>
-      </w:tblCellMar>
     </w:tblPr>
   </w:style>
   <w:style w:type="table" w:styleId="LightList-Accent2">
@@ -4179,19 +4554,12 @@
     <w:tblPr>
       <w:tblStyleRowBandSize w:val="1"/>
       <w:tblStyleColBandSize w:val="1"/>
-      <w:tblInd w:w="0" w:type="dxa"/>
       <w:tblBorders>
         <w:top w:val="single" w:sz="8" w:space="0" w:color="C0504D" w:themeColor="accent2"/>
         <w:left w:val="single" w:sz="8" w:space="0" w:color="C0504D" w:themeColor="accent2"/>
         <w:bottom w:val="single" w:sz="8" w:space="0" w:color="C0504D" w:themeColor="accent2"/>
         <w:right w:val="single" w:sz="8" w:space="0" w:color="C0504D" w:themeColor="accent2"/>
       </w:tblBorders>
-      <w:tblCellMar>
-        <w:top w:w="0" w:type="dxa"/>
-        <w:left w:w="108" w:type="dxa"/>
-        <w:bottom w:w="0" w:type="dxa"/>
-        <w:right w:w="108" w:type="dxa"/>
-      </w:tblCellMar>
     </w:tblPr>
     <w:tblStylePr w:type="firstRow">
       <w:pPr>
@@ -4271,7 +4639,6 @@
     <w:tblPr>
       <w:tblStyleRowBandSize w:val="1"/>
       <w:tblStyleColBandSize w:val="1"/>
-      <w:tblInd w:w="0" w:type="dxa"/>
       <w:tblBorders>
         <w:top w:val="single" w:sz="8" w:space="0" w:color="9BBB59" w:themeColor="accent3"/>
         <w:left w:val="single" w:sz="8" w:space="0" w:color="9BBB59" w:themeColor="accent3"/>
@@ -4280,723 +4647,6 @@
         <w:insideH w:val="single" w:sz="8" w:space="0" w:color="9BBB59" w:themeColor="accent3"/>
         <w:insideV w:val="single" w:sz="8" w:space="0" w:color="9BBB59" w:themeColor="accent3"/>
       </w:tblBorders>
-      <w:tblCellMar>
-        <w:top w:w="0" w:type="dxa"/>
-        <w:left w:w="108" w:type="dxa"/>
-        <w:bottom w:w="0" w:type="dxa"/>
-        <w:right w:w="108" w:type="dxa"/>
-      </w:tblCellMar>
-    </w:tblPr>
-    <w:tblStylePr w:type="firstRow">
-      <w:pPr>
-        <w:spacing w:before="0" w:after="0" w:line="240" w:lineRule="auto"/>
-      </w:pPr>
-      <w:rPr>
-        <w:rFonts w:asciiTheme="majorHAnsi" w:eastAsiaTheme="majorEastAsia" w:hAnsiTheme="majorHAnsi" w:cstheme="majorBidi"/>
-        <w:b/>
-        <w:bCs/>
-      </w:rPr>
-      <w:tblPr/>
-      <w:tcPr>
-        <w:tcBorders>
-          <w:top w:val="single" w:sz="8" w:space="0" w:color="9BBB59" w:themeColor="accent3"/>
-          <w:left w:val="single" w:sz="8" w:space="0" w:color="9BBB59" w:themeColor="accent3"/>
-          <w:bottom w:val="single" w:sz="18" w:space="0" w:color="9BBB59" w:themeColor="accent3"/>
-          <w:right w:val="single" w:sz="8" w:space="0" w:color="9BBB59" w:themeColor="accent3"/>
-          <w:insideH w:val="nil"/>
-          <w:insideV w:val="single" w:sz="8" w:space="0" w:color="9BBB59" w:themeColor="accent3"/>
-        </w:tcBorders>
-      </w:tcPr>
-    </w:tblStylePr>
-    <w:tblStylePr w:type="lastRow">
-      <w:pPr>
-        <w:spacing w:before="0" w:after="0" w:line="240" w:lineRule="auto"/>
-      </w:pPr>
-      <w:rPr>
-        <w:rFonts w:asciiTheme="majorHAnsi" w:eastAsiaTheme="majorEastAsia" w:hAnsiTheme="majorHAnsi" w:cstheme="majorBidi"/>
-        <w:b/>
-        <w:bCs/>
-      </w:rPr>
-      <w:tblPr/>
-      <w:tcPr>
-        <w:tcBorders>
-          <w:top w:val="double" w:sz="6" w:space="0" w:color="9BBB59" w:themeColor="accent3"/>
-          <w:left w:val="single" w:sz="8" w:space="0" w:color="9BBB59" w:themeColor="accent3"/>
-          <w:bottom w:val="single" w:sz="8" w:space="0" w:color="9BBB59" w:themeColor="accent3"/>
-          <w:right w:val="single" w:sz="8" w:space="0" w:color="9BBB59" w:themeColor="accent3"/>
-          <w:insideH w:val="nil"/>
-          <w:insideV w:val="single" w:sz="8" w:space="0" w:color="9BBB59" w:themeColor="accent3"/>
-        </w:tcBorders>
-      </w:tcPr>
-    </w:tblStylePr>
-    <w:tblStylePr w:type="firstCol">
-      <w:rPr>
-        <w:rFonts w:asciiTheme="majorHAnsi" w:eastAsiaTheme="majorEastAsia" w:hAnsiTheme="majorHAnsi" w:cstheme="majorBidi"/>
-        <w:b/>
-        <w:bCs/>
-      </w:rPr>
-    </w:tblStylePr>
-    <w:tblStylePr w:type="lastCol">
-      <w:rPr>
-        <w:rFonts w:asciiTheme="majorHAnsi" w:eastAsiaTheme="majorEastAsia" w:hAnsiTheme="majorHAnsi" w:cstheme="majorBidi"/>
-        <w:b/>
-        <w:bCs/>
-      </w:rPr>
-      <w:tblPr/>
-      <w:tcPr>
-        <w:tcBorders>
-          <w:top w:val="single" w:sz="8" w:space="0" w:color="9BBB59" w:themeColor="accent3"/>
-          <w:left w:val="single" w:sz="8" w:space="0" w:color="9BBB59" w:themeColor="accent3"/>
-          <w:bottom w:val="single" w:sz="8" w:space="0" w:color="9BBB59" w:themeColor="accent3"/>
-          <w:right w:val="single" w:sz="8" w:space="0" w:color="9BBB59" w:themeColor="accent3"/>
-        </w:tcBorders>
-      </w:tcPr>
-    </w:tblStylePr>
-    <w:tblStylePr w:type="band1Vert">
-      <w:tblPr/>
-      <w:tcPr>
-        <w:tcBorders>
-          <w:top w:val="single" w:sz="8" w:space="0" w:color="9BBB59" w:themeColor="accent3"/>
-          <w:left w:val="single" w:sz="8" w:space="0" w:color="9BBB59" w:themeColor="accent3"/>
-          <w:bottom w:val="single" w:sz="8" w:space="0" w:color="9BBB59" w:themeColor="accent3"/>
-          <w:right w:val="single" w:sz="8" w:space="0" w:color="9BBB59" w:themeColor="accent3"/>
-        </w:tcBorders>
-        <w:shd w:val="clear" w:color="auto" w:fill="E6EED5" w:themeFill="accent3" w:themeFillTint="3F"/>
-      </w:tcPr>
-    </w:tblStylePr>
-    <w:tblStylePr w:type="band1Horz">
-      <w:tblPr/>
-      <w:tcPr>
-        <w:tcBorders>
-          <w:top w:val="single" w:sz="8" w:space="0" w:color="9BBB59" w:themeColor="accent3"/>
-          <w:left w:val="single" w:sz="8" w:space="0" w:color="9BBB59" w:themeColor="accent3"/>
-          <w:bottom w:val="single" w:sz="8" w:space="0" w:color="9BBB59" w:themeColor="accent3"/>
-          <w:right w:val="single" w:sz="8" w:space="0" w:color="9BBB59" w:themeColor="accent3"/>
-          <w:insideV w:val="single" w:sz="8" w:space="0" w:color="9BBB59" w:themeColor="accent3"/>
-        </w:tcBorders>
-        <w:shd w:val="clear" w:color="auto" w:fill="E6EED5" w:themeFill="accent3" w:themeFillTint="3F"/>
-      </w:tcPr>
-    </w:tblStylePr>
-    <w:tblStylePr w:type="band2Horz">
-      <w:tblPr/>
-      <w:tcPr>
-        <w:tcBorders>
-          <w:top w:val="single" w:sz="8" w:space="0" w:color="9BBB59" w:themeColor="accent3"/>
-          <w:left w:val="single" w:sz="8" w:space="0" w:color="9BBB59" w:themeColor="accent3"/>
-          <w:bottom w:val="single" w:sz="8" w:space="0" w:color="9BBB59" w:themeColor="accent3"/>
-          <w:right w:val="single" w:sz="8" w:space="0" w:color="9BBB59" w:themeColor="accent3"/>
-          <w:insideV w:val="single" w:sz="8" w:space="0" w:color="9BBB59" w:themeColor="accent3"/>
-        </w:tcBorders>
-      </w:tcPr>
-    </w:tblStylePr>
-  </w:style>
-  <w:style w:type="character" w:styleId="CommentReference">
-    <w:name w:val="annotation reference"/>
-    <w:basedOn w:val="DefaultParagraphFont"/>
-    <w:uiPriority w:val="99"/>
-    <w:semiHidden/>
-    <w:unhideWhenUsed/>
-    <w:rsid w:val="00903E47"/>
-    <w:rPr>
-      <w:sz w:val="16"/>
-      <w:szCs w:val="16"/>
-    </w:rPr>
-  </w:style>
-  <w:style w:type="paragraph" w:styleId="CommentText">
-    <w:name w:val="annotation text"/>
-    <w:basedOn w:val="Normal"/>
-    <w:link w:val="CommentTextChar"/>
-    <w:uiPriority w:val="99"/>
-    <w:semiHidden/>
-    <w:unhideWhenUsed/>
-    <w:rsid w:val="00903E47"/>
-    <w:pPr>
-      <w:spacing w:line="240" w:lineRule="auto"/>
-    </w:pPr>
-    <w:rPr>
-      <w:sz w:val="20"/>
-      <w:szCs w:val="20"/>
-    </w:rPr>
-  </w:style>
-  <w:style w:type="character" w:customStyle="1" w:styleId="CommentTextChar">
-    <w:name w:val="Comment Text Char"/>
-    <w:basedOn w:val="DefaultParagraphFont"/>
-    <w:link w:val="CommentText"/>
-    <w:uiPriority w:val="99"/>
-    <w:semiHidden/>
-    <w:rsid w:val="00903E47"/>
-    <w:rPr>
-      <w:rFonts w:ascii="Times New Roman" w:hAnsi="Times New Roman"/>
-      <w:sz w:val="20"/>
-      <w:szCs w:val="20"/>
-      <w:lang w:val="en-US"/>
-    </w:rPr>
-  </w:style>
-  <w:style w:type="paragraph" w:styleId="CommentSubject">
-    <w:name w:val="annotation subject"/>
-    <w:basedOn w:val="CommentText"/>
-    <w:next w:val="CommentText"/>
-    <w:link w:val="CommentSubjectChar"/>
-    <w:uiPriority w:val="99"/>
-    <w:semiHidden/>
-    <w:unhideWhenUsed/>
-    <w:rsid w:val="00903E47"/>
-    <w:rPr>
-      <w:b/>
-      <w:bCs/>
-    </w:rPr>
-  </w:style>
-  <w:style w:type="character" w:customStyle="1" w:styleId="CommentSubjectChar">
-    <w:name w:val="Comment Subject Char"/>
-    <w:basedOn w:val="CommentTextChar"/>
-    <w:link w:val="CommentSubject"/>
-    <w:uiPriority w:val="99"/>
-    <w:semiHidden/>
-    <w:rsid w:val="00903E47"/>
-    <w:rPr>
-      <w:rFonts w:ascii="Times New Roman" w:hAnsi="Times New Roman"/>
-      <w:b/>
-      <w:bCs/>
-      <w:sz w:val="20"/>
-      <w:szCs w:val="20"/>
-      <w:lang w:val="en-US"/>
-    </w:rPr>
-  </w:style>
-</w:styles>
-</file>
-
-<file path=word/stylesWithEffects.xml><?xml version="1.0" encoding="utf-8"?>
-<w:styles xmlns:wpc="http://schemas.microsoft.com/office/word/2010/wordprocessingCanvas" xmlns:mc="http://schemas.openxmlformats.org/markup-compatibility/2006" xmlns:o="urn:schemas-microsoft-com:office:office" xmlns:r="http://schemas.openxmlformats.org/officeDocument/2006/relationships" xmlns:m="http://schemas.openxmlformats.org/officeDocument/2006/math" xmlns:v="urn:schemas-microsoft-com:vml" xmlns:wp14="http://schemas.microsoft.com/office/word/2010/wordprocessingDrawing" xmlns:wp="http://schemas.openxmlformats.org/drawingml/2006/wordprocessingDrawing" xmlns:w10="urn:schemas-microsoft-com:office:word" xmlns:w="http://schemas.openxmlformats.org/wordprocessingml/2006/main" xmlns:w14="http://schemas.microsoft.com/office/word/2010/wordml" xmlns:wpg="http://schemas.microsoft.com/office/word/2010/wordprocessingGroup" xmlns:wpi="http://schemas.microsoft.com/office/word/2010/wordprocessingInk" xmlns:wne="http://schemas.microsoft.com/office/word/2006/wordml" xmlns:wps="http://schemas.microsoft.com/office/word/2010/wordprocessingShape" mc:Ignorable="w14 wp14">
-  <w:docDefaults>
-    <w:rPrDefault>
-      <w:rPr>
-        <w:rFonts w:asciiTheme="minorHAnsi" w:eastAsiaTheme="minorHAnsi" w:hAnsiTheme="minorHAnsi" w:cstheme="minorBidi"/>
-        <w:sz w:val="22"/>
-        <w:szCs w:val="22"/>
-        <w:lang w:val="sr-Latn-BA" w:eastAsia="en-US" w:bidi="ar-SA"/>
-      </w:rPr>
-    </w:rPrDefault>
-    <w:pPrDefault>
-      <w:pPr>
-        <w:spacing w:after="200" w:line="276" w:lineRule="auto"/>
-      </w:pPr>
-    </w:pPrDefault>
-  </w:docDefaults>
-  <w:latentStyles w:defLockedState="0" w:defUIPriority="99" w:defSemiHidden="1" w:defUnhideWhenUsed="1" w:defQFormat="0" w:count="267">
-    <w:lsdException w:name="Normal" w:semiHidden="0" w:uiPriority="0" w:unhideWhenUsed="0" w:qFormat="1"/>
-    <w:lsdException w:name="heading 1" w:semiHidden="0" w:uiPriority="9" w:unhideWhenUsed="0" w:qFormat="1"/>
-    <w:lsdException w:name="heading 2" w:uiPriority="9" w:qFormat="1"/>
-    <w:lsdException w:name="heading 3" w:uiPriority="9" w:qFormat="1"/>
-    <w:lsdException w:name="heading 4" w:uiPriority="9" w:qFormat="1"/>
-    <w:lsdException w:name="heading 5" w:uiPriority="9" w:qFormat="1"/>
-    <w:lsdException w:name="heading 6" w:uiPriority="9" w:qFormat="1"/>
-    <w:lsdException w:name="heading 7" w:uiPriority="9" w:qFormat="1"/>
-    <w:lsdException w:name="heading 8" w:uiPriority="9" w:qFormat="1"/>
-    <w:lsdException w:name="heading 9" w:uiPriority="9" w:qFormat="1"/>
-    <w:lsdException w:name="toc 1" w:uiPriority="39"/>
-    <w:lsdException w:name="toc 2" w:uiPriority="39"/>
-    <w:lsdException w:name="toc 3" w:uiPriority="39"/>
-    <w:lsdException w:name="toc 4" w:uiPriority="39"/>
-    <w:lsdException w:name="toc 5" w:uiPriority="39"/>
-    <w:lsdException w:name="toc 6" w:uiPriority="39"/>
-    <w:lsdException w:name="toc 7" w:uiPriority="39"/>
-    <w:lsdException w:name="toc 8" w:uiPriority="39"/>
-    <w:lsdException w:name="toc 9" w:uiPriority="39"/>
-    <w:lsdException w:name="caption" w:uiPriority="35" w:qFormat="1"/>
-    <w:lsdException w:name="Title" w:semiHidden="0" w:uiPriority="10" w:unhideWhenUsed="0" w:qFormat="1"/>
-    <w:lsdException w:name="Default Paragraph Font" w:uiPriority="1"/>
-    <w:lsdException w:name="Subtitle" w:semiHidden="0" w:uiPriority="11" w:unhideWhenUsed="0" w:qFormat="1"/>
-    <w:lsdException w:name="Strong" w:semiHidden="0" w:uiPriority="22" w:unhideWhenUsed="0" w:qFormat="1"/>
-    <w:lsdException w:name="Emphasis" w:semiHidden="0" w:uiPriority="20" w:unhideWhenUsed="0" w:qFormat="1"/>
-    <w:lsdException w:name="Table Grid" w:semiHidden="0" w:uiPriority="59" w:unhideWhenUsed="0"/>
-    <w:lsdException w:name="Placeholder Text" w:unhideWhenUsed="0"/>
-    <w:lsdException w:name="No Spacing" w:semiHidden="0" w:uiPriority="1" w:unhideWhenUsed="0" w:qFormat="1"/>
-    <w:lsdException w:name="Light Shading" w:semiHidden="0" w:uiPriority="60" w:unhideWhenUsed="0"/>
-    <w:lsdException w:name="Light List" w:semiHidden="0" w:uiPriority="61" w:unhideWhenUsed="0"/>
-    <w:lsdException w:name="Light Grid" w:semiHidden="0" w:uiPriority="62" w:unhideWhenUsed="0"/>
-    <w:lsdException w:name="Medium Shading 1" w:semiHidden="0" w:uiPriority="63" w:unhideWhenUsed="0"/>
-    <w:lsdException w:name="Medium Shading 2" w:semiHidden="0" w:uiPriority="64" w:unhideWhenUsed="0"/>
-    <w:lsdException w:name="Medium List 1" w:semiHidden="0" w:uiPriority="65" w:unhideWhenUsed="0"/>
-    <w:lsdException w:name="Medium List 2" w:semiHidden="0" w:uiPriority="66" w:unhideWhenUsed="0"/>
-    <w:lsdException w:name="Medium Grid 1" w:semiHidden="0" w:uiPriority="67" w:unhideWhenUsed="0"/>
-    <w:lsdException w:name="Medium Grid 2" w:semiHidden="0" w:uiPriority="68" w:unhideWhenUsed="0"/>
-    <w:lsdException w:name="Medium Grid 3" w:semiHidden="0" w:uiPriority="69" w:unhideWhenUsed="0"/>
-    <w:lsdException w:name="Dark List" w:semiHidden="0" w:uiPriority="70" w:unhideWhenUsed="0"/>
-    <w:lsdException w:name="Colorful Shading" w:semiHidden="0" w:uiPriority="71" w:unhideWhenUsed="0"/>
-    <w:lsdException w:name="Colorful List" w:semiHidden="0" w:uiPriority="72" w:unhideWhenUsed="0"/>
-    <w:lsdException w:name="Colorful Grid" w:semiHidden="0" w:uiPriority="73" w:unhideWhenUsed="0"/>
-    <w:lsdException w:name="Light Shading Accent 1" w:semiHidden="0" w:uiPriority="60" w:unhideWhenUsed="0"/>
-    <w:lsdException w:name="Light List Accent 1" w:semiHidden="0" w:uiPriority="61" w:unhideWhenUsed="0"/>
-    <w:lsdException w:name="Light Grid Accent 1" w:semiHidden="0" w:uiPriority="62" w:unhideWhenUsed="0"/>
-    <w:lsdException w:name="Medium Shading 1 Accent 1" w:semiHidden="0" w:uiPriority="63" w:unhideWhenUsed="0"/>
-    <w:lsdException w:name="Medium Shading 2 Accent 1" w:semiHidden="0" w:uiPriority="64" w:unhideWhenUsed="0"/>
-    <w:lsdException w:name="Medium List 1 Accent 1" w:semiHidden="0" w:uiPriority="65" w:unhideWhenUsed="0"/>
-    <w:lsdException w:name="Revision" w:unhideWhenUsed="0"/>
-    <w:lsdException w:name="List Paragraph" w:semiHidden="0" w:uiPriority="34" w:unhideWhenUsed="0" w:qFormat="1"/>
-    <w:lsdException w:name="Quote" w:semiHidden="0" w:uiPriority="29" w:unhideWhenUsed="0" w:qFormat="1"/>
-    <w:lsdException w:name="Intense Quote" w:semiHidden="0" w:uiPriority="30" w:unhideWhenUsed="0" w:qFormat="1"/>
-    <w:lsdException w:name="Medium List 2 Accent 1" w:semiHidden="0" w:uiPriority="66" w:unhideWhenUsed="0"/>
-    <w:lsdException w:name="Medium Grid 1 Accent 1" w:semiHidden="0" w:uiPriority="67" w:unhideWhenUsed="0"/>
-    <w:lsdException w:name="Medium Grid 2 Accent 1" w:semiHidden="0" w:uiPriority="68" w:unhideWhenUsed="0"/>
-    <w:lsdException w:name="Medium Grid 3 Accent 1" w:semiHidden="0" w:uiPriority="69" w:unhideWhenUsed="0"/>
-    <w:lsdException w:name="Dark List Accent 1" w:semiHidden="0" w:uiPriority="70" w:unhideWhenUsed="0"/>
-    <w:lsdException w:name="Colorful Shading Accent 1" w:semiHidden="0" w:uiPriority="71" w:unhideWhenUsed="0"/>
-    <w:lsdException w:name="Colorful List Accent 1" w:semiHidden="0" w:uiPriority="72" w:unhideWhenUsed="0"/>
-    <w:lsdException w:name="Colorful Grid Accent 1" w:semiHidden="0" w:uiPriority="73" w:unhideWhenUsed="0"/>
-    <w:lsdException w:name="Light Shading Accent 2" w:semiHidden="0" w:uiPriority="60" w:unhideWhenUsed="0"/>
-    <w:lsdException w:name="Light List Accent 2" w:semiHidden="0" w:uiPriority="61" w:unhideWhenUsed="0"/>
-    <w:lsdException w:name="Light Grid Accent 2" w:semiHidden="0" w:uiPriority="62" w:unhideWhenUsed="0"/>
-    <w:lsdException w:name="Medium Shading 1 Accent 2" w:semiHidden="0" w:uiPriority="63" w:unhideWhenUsed="0"/>
-    <w:lsdException w:name="Medium Shading 2 Accent 2" w:semiHidden="0" w:uiPriority="64" w:unhideWhenUsed="0"/>
-    <w:lsdException w:name="Medium List 1 Accent 2" w:semiHidden="0" w:uiPriority="65" w:unhideWhenUsed="0"/>
-    <w:lsdException w:name="Medium List 2 Accent 2" w:semiHidden="0" w:uiPriority="66" w:unhideWhenUsed="0"/>
-    <w:lsdException w:name="Medium Grid 1 Accent 2" w:semiHidden="0" w:uiPriority="67" w:unhideWhenUsed="0"/>
-    <w:lsdException w:name="Medium Grid 2 Accent 2" w:semiHidden="0" w:uiPriority="68" w:unhideWhenUsed="0"/>
-    <w:lsdException w:name="Medium Grid 3 Accent 2" w:semiHidden="0" w:uiPriority="69" w:unhideWhenUsed="0"/>
-    <w:lsdException w:name="Dark List Accent 2" w:semiHidden="0" w:uiPriority="70" w:unhideWhenUsed="0"/>
-    <w:lsdException w:name="Colorful Shading Accent 2" w:semiHidden="0" w:uiPriority="71" w:unhideWhenUsed="0"/>
-    <w:lsdException w:name="Colorful List Accent 2" w:semiHidden="0" w:uiPriority="72" w:unhideWhenUsed="0"/>
-    <w:lsdException w:name="Colorful Grid Accent 2" w:semiHidden="0" w:uiPriority="73" w:unhideWhenUsed="0"/>
-    <w:lsdException w:name="Light Shading Accent 3" w:semiHidden="0" w:uiPriority="60" w:unhideWhenUsed="0"/>
-    <w:lsdException w:name="Light List Accent 3" w:semiHidden="0" w:uiPriority="61" w:unhideWhenUsed="0"/>
-    <w:lsdException w:name="Light Grid Accent 3" w:semiHidden="0" w:uiPriority="62" w:unhideWhenUsed="0"/>
-    <w:lsdException w:name="Medium Shading 1 Accent 3" w:semiHidden="0" w:uiPriority="63" w:unhideWhenUsed="0"/>
-    <w:lsdException w:name="Medium Shading 2 Accent 3" w:semiHidden="0" w:uiPriority="64" w:unhideWhenUsed="0"/>
-    <w:lsdException w:name="Medium List 1 Accent 3" w:semiHidden="0" w:uiPriority="65" w:unhideWhenUsed="0"/>
-    <w:lsdException w:name="Medium List 2 Accent 3" w:semiHidden="0" w:uiPriority="66" w:unhideWhenUsed="0"/>
-    <w:lsdException w:name="Medium Grid 1 Accent 3" w:semiHidden="0" w:uiPriority="67" w:unhideWhenUsed="0"/>
-    <w:lsdException w:name="Medium Grid 2 Accent 3" w:semiHidden="0" w:uiPriority="68" w:unhideWhenUsed="0"/>
-    <w:lsdException w:name="Medium Grid 3 Accent 3" w:semiHidden="0" w:uiPriority="69" w:unhideWhenUsed="0"/>
-    <w:lsdException w:name="Dark List Accent 3" w:semiHidden="0" w:uiPriority="70" w:unhideWhenUsed="0"/>
-    <w:lsdException w:name="Colorful Shading Accent 3" w:semiHidden="0" w:uiPriority="71" w:unhideWhenUsed="0"/>
-    <w:lsdException w:name="Colorful List Accent 3" w:semiHidden="0" w:uiPriority="72" w:unhideWhenUsed="0"/>
-    <w:lsdException w:name="Colorful Grid Accent 3" w:semiHidden="0" w:uiPriority="73" w:unhideWhenUsed="0"/>
-    <w:lsdException w:name="Light Shading Accent 4" w:semiHidden="0" w:uiPriority="60" w:unhideWhenUsed="0"/>
-    <w:lsdException w:name="Light List Accent 4" w:semiHidden="0" w:uiPriority="61" w:unhideWhenUsed="0"/>
-    <w:lsdException w:name="Light Grid Accent 4" w:semiHidden="0" w:uiPriority="62" w:unhideWhenUsed="0"/>
-    <w:lsdException w:name="Medium Shading 1 Accent 4" w:semiHidden="0" w:uiPriority="63" w:unhideWhenUsed="0"/>
-    <w:lsdException w:name="Medium Shading 2 Accent 4" w:semiHidden="0" w:uiPriority="64" w:unhideWhenUsed="0"/>
-    <w:lsdException w:name="Medium List 1 Accent 4" w:semiHidden="0" w:uiPriority="65" w:unhideWhenUsed="0"/>
-    <w:lsdException w:name="Medium List 2 Accent 4" w:semiHidden="0" w:uiPriority="66" w:unhideWhenUsed="0"/>
-    <w:lsdException w:name="Medium Grid 1 Accent 4" w:semiHidden="0" w:uiPriority="67" w:unhideWhenUsed="0"/>
-    <w:lsdException w:name="Medium Grid 2 Accent 4" w:semiHidden="0" w:uiPriority="68" w:unhideWhenUsed="0"/>
-    <w:lsdException w:name="Medium Grid 3 Accent 4" w:semiHidden="0" w:uiPriority="69" w:unhideWhenUsed="0"/>
-    <w:lsdException w:name="Dark List Accent 4" w:semiHidden="0" w:uiPriority="70" w:unhideWhenUsed="0"/>
-    <w:lsdException w:name="Colorful Shading Accent 4" w:semiHidden="0" w:uiPriority="71" w:unhideWhenUsed="0"/>
-    <w:lsdException w:name="Colorful List Accent 4" w:semiHidden="0" w:uiPriority="72" w:unhideWhenUsed="0"/>
-    <w:lsdException w:name="Colorful Grid Accent 4" w:semiHidden="0" w:uiPriority="73" w:unhideWhenUsed="0"/>
-    <w:lsdException w:name="Light Shading Accent 5" w:semiHidden="0" w:uiPriority="60" w:unhideWhenUsed="0"/>
-    <w:lsdException w:name="Light List Accent 5" w:semiHidden="0" w:uiPriority="61" w:unhideWhenUsed="0"/>
-    <w:lsdException w:name="Light Grid Accent 5" w:semiHidden="0" w:uiPriority="62" w:unhideWhenUsed="0"/>
-    <w:lsdException w:name="Medium Shading 1 Accent 5" w:semiHidden="0" w:uiPriority="63" w:unhideWhenUsed="0"/>
-    <w:lsdException w:name="Medium Shading 2 Accent 5" w:semiHidden="0" w:uiPriority="64" w:unhideWhenUsed="0"/>
-    <w:lsdException w:name="Medium List 1 Accent 5" w:semiHidden="0" w:uiPriority="65" w:unhideWhenUsed="0"/>
-    <w:lsdException w:name="Medium List 2 Accent 5" w:semiHidden="0" w:uiPriority="66" w:unhideWhenUsed="0"/>
-    <w:lsdException w:name="Medium Grid 1 Accent 5" w:semiHidden="0" w:uiPriority="67" w:unhideWhenUsed="0"/>
-    <w:lsdException w:name="Medium Grid 2 Accent 5" w:semiHidden="0" w:uiPriority="68" w:unhideWhenUsed="0"/>
-    <w:lsdException w:name="Medium Grid 3 Accent 5" w:semiHidden="0" w:uiPriority="69" w:unhideWhenUsed="0"/>
-    <w:lsdException w:name="Dark List Accent 5" w:semiHidden="0" w:uiPriority="70" w:unhideWhenUsed="0"/>
-    <w:lsdException w:name="Colorful Shading Accent 5" w:semiHidden="0" w:uiPriority="71" w:unhideWhenUsed="0"/>
-    <w:lsdException w:name="Colorful List Accent 5" w:semiHidden="0" w:uiPriority="72" w:unhideWhenUsed="0"/>
-    <w:lsdException w:name="Colorful Grid Accent 5" w:semiHidden="0" w:uiPriority="73" w:unhideWhenUsed="0"/>
-    <w:lsdException w:name="Light Shading Accent 6" w:semiHidden="0" w:uiPriority="60" w:unhideWhenUsed="0"/>
-    <w:lsdException w:name="Light List Accent 6" w:semiHidden="0" w:uiPriority="61" w:unhideWhenUsed="0"/>
-    <w:lsdException w:name="Light Grid Accent 6" w:semiHidden="0" w:uiPriority="62" w:unhideWhenUsed="0"/>
-    <w:lsdException w:name="Medium Shading 1 Accent 6" w:semiHidden="0" w:uiPriority="63" w:unhideWhenUsed="0"/>
-    <w:lsdException w:name="Medium Shading 2 Accent 6" w:semiHidden="0" w:uiPriority="64" w:unhideWhenUsed="0"/>
-    <w:lsdException w:name="Medium List 1 Accent 6" w:semiHidden="0" w:uiPriority="65" w:unhideWhenUsed="0"/>
-    <w:lsdException w:name="Medium List 2 Accent 6" w:semiHidden="0" w:uiPriority="66" w:unhideWhenUsed="0"/>
-    <w:lsdException w:name="Medium Grid 1 Accent 6" w:semiHidden="0" w:uiPriority="67" w:unhideWhenUsed="0"/>
-    <w:lsdException w:name="Medium Grid 2 Accent 6" w:semiHidden="0" w:uiPriority="68" w:unhideWhenUsed="0"/>
-    <w:lsdException w:name="Medium Grid 3 Accent 6" w:semiHidden="0" w:uiPriority="69" w:unhideWhenUsed="0"/>
-    <w:lsdException w:name="Dark List Accent 6" w:semiHidden="0" w:uiPriority="70" w:unhideWhenUsed="0"/>
-    <w:lsdException w:name="Colorful Shading Accent 6" w:semiHidden="0" w:uiPriority="71" w:unhideWhenUsed="0"/>
-    <w:lsdException w:name="Colorful List Accent 6" w:semiHidden="0" w:uiPriority="72" w:unhideWhenUsed="0"/>
-    <w:lsdException w:name="Colorful Grid Accent 6" w:semiHidden="0" w:uiPriority="73" w:unhideWhenUsed="0"/>
-    <w:lsdException w:name="Subtle Emphasis" w:semiHidden="0" w:uiPriority="19" w:unhideWhenUsed="0" w:qFormat="1"/>
-    <w:lsdException w:name="Intense Emphasis" w:semiHidden="0" w:uiPriority="21" w:unhideWhenUsed="0" w:qFormat="1"/>
-    <w:lsdException w:name="Subtle Reference" w:semiHidden="0" w:uiPriority="31" w:unhideWhenUsed="0" w:qFormat="1"/>
-    <w:lsdException w:name="Intense Reference" w:semiHidden="0" w:uiPriority="32" w:unhideWhenUsed="0" w:qFormat="1"/>
-    <w:lsdException w:name="Book Title" w:semiHidden="0" w:uiPriority="33" w:unhideWhenUsed="0" w:qFormat="1"/>
-    <w:lsdException w:name="Bibliography" w:uiPriority="37"/>
-    <w:lsdException w:name="TOC Heading" w:uiPriority="39" w:qFormat="1"/>
-  </w:latentStyles>
-  <w:style w:type="paragraph" w:default="1" w:styleId="Normal">
-    <w:name w:val="Normal"/>
-    <w:qFormat/>
-    <w:rsid w:val="004F40B3"/>
-    <w:pPr>
-      <w:jc w:val="both"/>
-    </w:pPr>
-    <w:rPr>
-      <w:rFonts w:ascii="Times New Roman" w:hAnsi="Times New Roman"/>
-      <w:sz w:val="28"/>
-      <w:lang w:val="en-US"/>
-    </w:rPr>
-  </w:style>
-  <w:style w:type="paragraph" w:styleId="Heading1">
-    <w:name w:val="heading 1"/>
-    <w:basedOn w:val="Normal"/>
-    <w:next w:val="Normal"/>
-    <w:link w:val="Heading1Char"/>
-    <w:uiPriority w:val="9"/>
-    <w:qFormat/>
-    <w:rsid w:val="004F40B3"/>
-    <w:pPr>
-      <w:keepNext/>
-      <w:keepLines/>
-      <w:spacing w:before="480" w:after="0"/>
-      <w:outlineLvl w:val="0"/>
-    </w:pPr>
-    <w:rPr>
-      <w:rFonts w:eastAsiaTheme="majorEastAsia" w:cstheme="majorBidi"/>
-      <w:b/>
-      <w:bCs/>
-      <w:color w:val="000000" w:themeColor="text1"/>
-      <w:sz w:val="36"/>
-      <w:szCs w:val="28"/>
-    </w:rPr>
-  </w:style>
-  <w:style w:type="character" w:default="1" w:styleId="DefaultParagraphFont">
-    <w:name w:val="Default Paragraph Font"/>
-    <w:uiPriority w:val="1"/>
-    <w:semiHidden/>
-    <w:unhideWhenUsed/>
-  </w:style>
-  <w:style w:type="table" w:default="1" w:styleId="TableNormal">
-    <w:name w:val="Normal Table"/>
-    <w:uiPriority w:val="99"/>
-    <w:semiHidden/>
-    <w:unhideWhenUsed/>
-    <w:tblPr>
-      <w:tblInd w:w="0" w:type="dxa"/>
-      <w:tblCellMar>
-        <w:top w:w="0" w:type="dxa"/>
-        <w:left w:w="108" w:type="dxa"/>
-        <w:bottom w:w="0" w:type="dxa"/>
-        <w:right w:w="108" w:type="dxa"/>
-      </w:tblCellMar>
-    </w:tblPr>
-  </w:style>
-  <w:style w:type="numbering" w:default="1" w:styleId="NoList">
-    <w:name w:val="No List"/>
-    <w:uiPriority w:val="99"/>
-    <w:semiHidden/>
-    <w:unhideWhenUsed/>
-  </w:style>
-  <w:style w:type="character" w:customStyle="1" w:styleId="Heading1Char">
-    <w:name w:val="Heading 1 Char"/>
-    <w:basedOn w:val="DefaultParagraphFont"/>
-    <w:link w:val="Heading1"/>
-    <w:uiPriority w:val="9"/>
-    <w:rsid w:val="004F40B3"/>
-    <w:rPr>
-      <w:rFonts w:ascii="Times New Roman" w:eastAsiaTheme="majorEastAsia" w:hAnsi="Times New Roman" w:cstheme="majorBidi"/>
-      <w:b/>
-      <w:bCs/>
-      <w:color w:val="000000" w:themeColor="text1"/>
-      <w:sz w:val="36"/>
-      <w:szCs w:val="28"/>
-      <w:lang w:val="en-US"/>
-    </w:rPr>
-  </w:style>
-  <w:style w:type="paragraph" w:styleId="ListParagraph">
-    <w:name w:val="List Paragraph"/>
-    <w:basedOn w:val="Normal"/>
-    <w:uiPriority w:val="34"/>
-    <w:qFormat/>
-    <w:rsid w:val="005D105E"/>
-    <w:pPr>
-      <w:ind w:left="720"/>
-      <w:contextualSpacing/>
-    </w:pPr>
-  </w:style>
-  <w:style w:type="paragraph" w:styleId="Header">
-    <w:name w:val="header"/>
-    <w:basedOn w:val="Normal"/>
-    <w:link w:val="HeaderChar"/>
-    <w:uiPriority w:val="99"/>
-    <w:unhideWhenUsed/>
-    <w:rsid w:val="004F40B3"/>
-    <w:pPr>
-      <w:tabs>
-        <w:tab w:val="center" w:pos="4536"/>
-        <w:tab w:val="right" w:pos="9072"/>
-      </w:tabs>
-      <w:spacing w:after="0" w:line="240" w:lineRule="auto"/>
-    </w:pPr>
-  </w:style>
-  <w:style w:type="character" w:customStyle="1" w:styleId="HeaderChar">
-    <w:name w:val="Header Char"/>
-    <w:basedOn w:val="DefaultParagraphFont"/>
-    <w:link w:val="Header"/>
-    <w:uiPriority w:val="99"/>
-    <w:rsid w:val="004F40B3"/>
-    <w:rPr>
-      <w:rFonts w:ascii="Times New Roman" w:hAnsi="Times New Roman"/>
-      <w:sz w:val="24"/>
-      <w:lang w:val="en-US"/>
-    </w:rPr>
-  </w:style>
-  <w:style w:type="paragraph" w:styleId="Footer">
-    <w:name w:val="footer"/>
-    <w:basedOn w:val="Normal"/>
-    <w:link w:val="FooterChar"/>
-    <w:uiPriority w:val="99"/>
-    <w:unhideWhenUsed/>
-    <w:rsid w:val="004F40B3"/>
-    <w:pPr>
-      <w:tabs>
-        <w:tab w:val="center" w:pos="4536"/>
-        <w:tab w:val="right" w:pos="9072"/>
-      </w:tabs>
-      <w:spacing w:after="0" w:line="240" w:lineRule="auto"/>
-    </w:pPr>
-  </w:style>
-  <w:style w:type="character" w:customStyle="1" w:styleId="FooterChar">
-    <w:name w:val="Footer Char"/>
-    <w:basedOn w:val="DefaultParagraphFont"/>
-    <w:link w:val="Footer"/>
-    <w:uiPriority w:val="99"/>
-    <w:rsid w:val="004F40B3"/>
-    <w:rPr>
-      <w:rFonts w:ascii="Times New Roman" w:hAnsi="Times New Roman"/>
-      <w:sz w:val="24"/>
-      <w:lang w:val="en-US"/>
-    </w:rPr>
-  </w:style>
-  <w:style w:type="paragraph" w:styleId="BalloonText">
-    <w:name w:val="Balloon Text"/>
-    <w:basedOn w:val="Normal"/>
-    <w:link w:val="BalloonTextChar"/>
-    <w:uiPriority w:val="99"/>
-    <w:semiHidden/>
-    <w:unhideWhenUsed/>
-    <w:rsid w:val="004F40B3"/>
-    <w:pPr>
-      <w:spacing w:after="0" w:line="240" w:lineRule="auto"/>
-    </w:pPr>
-    <w:rPr>
-      <w:rFonts w:ascii="Tahoma" w:hAnsi="Tahoma" w:cs="Tahoma"/>
-      <w:sz w:val="16"/>
-      <w:szCs w:val="16"/>
-    </w:rPr>
-  </w:style>
-  <w:style w:type="character" w:customStyle="1" w:styleId="BalloonTextChar">
-    <w:name w:val="Balloon Text Char"/>
-    <w:basedOn w:val="DefaultParagraphFont"/>
-    <w:link w:val="BalloonText"/>
-    <w:uiPriority w:val="99"/>
-    <w:semiHidden/>
-    <w:rsid w:val="004F40B3"/>
-    <w:rPr>
-      <w:rFonts w:ascii="Tahoma" w:hAnsi="Tahoma" w:cs="Tahoma"/>
-      <w:sz w:val="16"/>
-      <w:szCs w:val="16"/>
-      <w:lang w:val="en-US"/>
-    </w:rPr>
-  </w:style>
-  <w:style w:type="character" w:styleId="BookTitle">
-    <w:name w:val="Book Title"/>
-    <w:basedOn w:val="DefaultParagraphFont"/>
-    <w:uiPriority w:val="33"/>
-    <w:qFormat/>
-    <w:rsid w:val="004F40B3"/>
-    <w:rPr>
-      <w:rFonts w:ascii="Times New Roman" w:hAnsi="Times New Roman"/>
-      <w:b/>
-      <w:bCs/>
-      <w:smallCaps/>
-      <w:spacing w:val="5"/>
-      <w:sz w:val="48"/>
-    </w:rPr>
-  </w:style>
-  <w:style w:type="paragraph" w:styleId="Title">
-    <w:name w:val="Title"/>
-    <w:basedOn w:val="Normal"/>
-    <w:next w:val="Normal"/>
-    <w:link w:val="TitleChar"/>
-    <w:uiPriority w:val="10"/>
-    <w:qFormat/>
-    <w:rsid w:val="004F40B3"/>
-    <w:pPr>
-      <w:pBdr>
-        <w:bottom w:val="single" w:sz="8" w:space="4" w:color="4F81BD" w:themeColor="accent1"/>
-      </w:pBdr>
-      <w:spacing w:after="300" w:line="240" w:lineRule="auto"/>
-      <w:contextualSpacing/>
-    </w:pPr>
-    <w:rPr>
-      <w:rFonts w:eastAsiaTheme="majorEastAsia" w:cstheme="majorBidi"/>
-      <w:b/>
-      <w:color w:val="000000" w:themeColor="text1"/>
-      <w:spacing w:val="5"/>
-      <w:kern w:val="28"/>
-      <w:sz w:val="48"/>
-      <w:szCs w:val="52"/>
-    </w:rPr>
-  </w:style>
-  <w:style w:type="character" w:customStyle="1" w:styleId="TitleChar">
-    <w:name w:val="Title Char"/>
-    <w:basedOn w:val="DefaultParagraphFont"/>
-    <w:link w:val="Title"/>
-    <w:uiPriority w:val="10"/>
-    <w:rsid w:val="004F40B3"/>
-    <w:rPr>
-      <w:rFonts w:ascii="Times New Roman" w:eastAsiaTheme="majorEastAsia" w:hAnsi="Times New Roman" w:cstheme="majorBidi"/>
-      <w:b/>
-      <w:color w:val="000000" w:themeColor="text1"/>
-      <w:spacing w:val="5"/>
-      <w:kern w:val="28"/>
-      <w:sz w:val="48"/>
-      <w:szCs w:val="52"/>
-      <w:lang w:val="en-US"/>
-    </w:rPr>
-  </w:style>
-  <w:style w:type="table" w:styleId="TableGrid">
-    <w:name w:val="Table Grid"/>
-    <w:basedOn w:val="TableNormal"/>
-    <w:uiPriority w:val="59"/>
-    <w:rsid w:val="005964AF"/>
-    <w:pPr>
-      <w:spacing w:after="0" w:line="240" w:lineRule="auto"/>
-    </w:pPr>
-    <w:tblPr>
-      <w:tblInd w:w="0" w:type="dxa"/>
-      <w:tblBorders>
-        <w:top w:val="single" w:sz="4" w:space="0" w:color="auto"/>
-        <w:left w:val="single" w:sz="4" w:space="0" w:color="auto"/>
-        <w:bottom w:val="single" w:sz="4" w:space="0" w:color="auto"/>
-        <w:right w:val="single" w:sz="4" w:space="0" w:color="auto"/>
-        <w:insideH w:val="single" w:sz="4" w:space="0" w:color="auto"/>
-        <w:insideV w:val="single" w:sz="4" w:space="0" w:color="auto"/>
-      </w:tblBorders>
-      <w:tblCellMar>
-        <w:top w:w="0" w:type="dxa"/>
-        <w:left w:w="108" w:type="dxa"/>
-        <w:bottom w:w="0" w:type="dxa"/>
-        <w:right w:w="108" w:type="dxa"/>
-      </w:tblCellMar>
-    </w:tblPr>
-  </w:style>
-  <w:style w:type="table" w:styleId="LightList-Accent2">
-    <w:name w:val="Light List Accent 2"/>
-    <w:basedOn w:val="TableNormal"/>
-    <w:uiPriority w:val="61"/>
-    <w:rsid w:val="005964AF"/>
-    <w:pPr>
-      <w:spacing w:after="0" w:line="240" w:lineRule="auto"/>
-    </w:pPr>
-    <w:tblPr>
-      <w:tblStyleRowBandSize w:val="1"/>
-      <w:tblStyleColBandSize w:val="1"/>
-      <w:tblInd w:w="0" w:type="dxa"/>
-      <w:tblBorders>
-        <w:top w:val="single" w:sz="8" w:space="0" w:color="C0504D" w:themeColor="accent2"/>
-        <w:left w:val="single" w:sz="8" w:space="0" w:color="C0504D" w:themeColor="accent2"/>
-        <w:bottom w:val="single" w:sz="8" w:space="0" w:color="C0504D" w:themeColor="accent2"/>
-        <w:right w:val="single" w:sz="8" w:space="0" w:color="C0504D" w:themeColor="accent2"/>
-      </w:tblBorders>
-      <w:tblCellMar>
-        <w:top w:w="0" w:type="dxa"/>
-        <w:left w:w="108" w:type="dxa"/>
-        <w:bottom w:w="0" w:type="dxa"/>
-        <w:right w:w="108" w:type="dxa"/>
-      </w:tblCellMar>
-    </w:tblPr>
-    <w:tblStylePr w:type="firstRow">
-      <w:pPr>
-        <w:spacing w:before="0" w:after="0" w:line="240" w:lineRule="auto"/>
-      </w:pPr>
-      <w:rPr>
-        <w:b/>
-        <w:bCs/>
-        <w:color w:val="FFFFFF" w:themeColor="background1"/>
-      </w:rPr>
-      <w:tblPr/>
-      <w:tcPr>
-        <w:shd w:val="clear" w:color="auto" w:fill="C0504D" w:themeFill="accent2"/>
-      </w:tcPr>
-    </w:tblStylePr>
-    <w:tblStylePr w:type="lastRow">
-      <w:pPr>
-        <w:spacing w:before="0" w:after="0" w:line="240" w:lineRule="auto"/>
-      </w:pPr>
-      <w:rPr>
-        <w:b/>
-        <w:bCs/>
-      </w:rPr>
-      <w:tblPr/>
-      <w:tcPr>
-        <w:tcBorders>
-          <w:top w:val="double" w:sz="6" w:space="0" w:color="C0504D" w:themeColor="accent2"/>
-          <w:left w:val="single" w:sz="8" w:space="0" w:color="C0504D" w:themeColor="accent2"/>
-          <w:bottom w:val="single" w:sz="8" w:space="0" w:color="C0504D" w:themeColor="accent2"/>
-          <w:right w:val="single" w:sz="8" w:space="0" w:color="C0504D" w:themeColor="accent2"/>
-        </w:tcBorders>
-      </w:tcPr>
-    </w:tblStylePr>
-    <w:tblStylePr w:type="firstCol">
-      <w:rPr>
-        <w:b/>
-        <w:bCs/>
-      </w:rPr>
-    </w:tblStylePr>
-    <w:tblStylePr w:type="lastCol">
-      <w:rPr>
-        <w:b/>
-        <w:bCs/>
-      </w:rPr>
-    </w:tblStylePr>
-    <w:tblStylePr w:type="band1Vert">
-      <w:tblPr/>
-      <w:tcPr>
-        <w:tcBorders>
-          <w:top w:val="single" w:sz="8" w:space="0" w:color="C0504D" w:themeColor="accent2"/>
-          <w:left w:val="single" w:sz="8" w:space="0" w:color="C0504D" w:themeColor="accent2"/>
-          <w:bottom w:val="single" w:sz="8" w:space="0" w:color="C0504D" w:themeColor="accent2"/>
-          <w:right w:val="single" w:sz="8" w:space="0" w:color="C0504D" w:themeColor="accent2"/>
-        </w:tcBorders>
-      </w:tcPr>
-    </w:tblStylePr>
-    <w:tblStylePr w:type="band1Horz">
-      <w:tblPr/>
-      <w:tcPr>
-        <w:tcBorders>
-          <w:top w:val="single" w:sz="8" w:space="0" w:color="C0504D" w:themeColor="accent2"/>
-          <w:left w:val="single" w:sz="8" w:space="0" w:color="C0504D" w:themeColor="accent2"/>
-          <w:bottom w:val="single" w:sz="8" w:space="0" w:color="C0504D" w:themeColor="accent2"/>
-          <w:right w:val="single" w:sz="8" w:space="0" w:color="C0504D" w:themeColor="accent2"/>
-        </w:tcBorders>
-      </w:tcPr>
-    </w:tblStylePr>
-  </w:style>
-  <w:style w:type="table" w:styleId="LightGrid-Accent3">
-    <w:name w:val="Light Grid Accent 3"/>
-    <w:basedOn w:val="TableNormal"/>
-    <w:uiPriority w:val="62"/>
-    <w:rsid w:val="005964AF"/>
-    <w:pPr>
-      <w:spacing w:after="0" w:line="240" w:lineRule="auto"/>
-    </w:pPr>
-    <w:tblPr>
-      <w:tblStyleRowBandSize w:val="1"/>
-      <w:tblStyleColBandSize w:val="1"/>
-      <w:tblInd w:w="0" w:type="dxa"/>
-      <w:tblBorders>
-        <w:top w:val="single" w:sz="8" w:space="0" w:color="9BBB59" w:themeColor="accent3"/>
-        <w:left w:val="single" w:sz="8" w:space="0" w:color="9BBB59" w:themeColor="accent3"/>
-        <w:bottom w:val="single" w:sz="8" w:space="0" w:color="9BBB59" w:themeColor="accent3"/>
-        <w:right w:val="single" w:sz="8" w:space="0" w:color="9BBB59" w:themeColor="accent3"/>
-        <w:insideH w:val="single" w:sz="8" w:space="0" w:color="9BBB59" w:themeColor="accent3"/>
-        <w:insideV w:val="single" w:sz="8" w:space="0" w:color="9BBB59" w:themeColor="accent3"/>
-      </w:tblBorders>
-      <w:tblCellMar>
-        <w:top w:w="0" w:type="dxa"/>
-        <w:left w:w="108" w:type="dxa"/>
-        <w:bottom w:w="0" w:type="dxa"/>
-        <w:right w:w="108" w:type="dxa"/>
-      </w:tblCellMar>
     </w:tblPr>
     <w:tblStylePr w:type="firstRow">
       <w:pPr>
@@ -5466,7 +5116,7 @@
 </file>
 
 <file path=customXml/itemProps1.xml><?xml version="1.0" encoding="utf-8"?>
-<ds:datastoreItem xmlns:ds="http://schemas.openxmlformats.org/officeDocument/2006/customXml" ds:itemID="{5861CA99-1DC6-4CA6-96D1-09D66363A1D1}">
+<ds:datastoreItem xmlns:ds="http://schemas.openxmlformats.org/officeDocument/2006/customXml" ds:itemID="{7120D229-F549-4B70-9E85-29AB33E9D504}">
   <ds:schemaRefs>
     <ds:schemaRef ds:uri="http://schemas.openxmlformats.org/officeDocument/2006/bibliography"/>
   </ds:schemaRefs>

</xml_diff>